<commit_message>
Finished proposal for second time
</commit_message>
<xml_diff>
--- a/documents/proposal/Proposal_2nd_Itr/Proposal/Content-New.docx
+++ b/documents/proposal/Proposal_2nd_Itr/Proposal/Content-New.docx
@@ -4,7 +4,7 @@
   <w:body>
     <w:p>
       <w:pPr>
-        <w:spacing w:before="240" w:line="360" w:lineRule="auto"/>
+        <w:spacing w:line="360" w:lineRule="auto"/>
         <w:rPr>
           <w:rFonts w:ascii="Times New Roman" w:hAnsi="Times New Roman" w:cs="Times New Roman"/>
           <w:b/>
@@ -91,8 +91,8 @@
           <w:rFonts w:ascii="Times New Roman" w:hAnsi="Times New Roman" w:cs="Times New Roman"/>
           <w:b/>
           <w:bCs/>
-          <w:sz w:val="32"/>
-          <w:szCs w:val="32"/>
+          <w:sz w:val="24"/>
+          <w:szCs w:val="24"/>
         </w:rPr>
       </w:pPr>
     </w:p>
@@ -692,28 +692,8 @@
           <w:sz w:val="24"/>
           <w:szCs w:val="24"/>
         </w:rPr>
-        <w:t xml:space="preserve"> </w:t>
-      </w:r>
-    </w:p>
-    <w:p>
-      <w:pPr>
-        <w:spacing w:before="240" w:line="360" w:lineRule="auto"/>
-        <w:rPr>
-          <w:rFonts w:ascii="Times New Roman" w:hAnsi="Times New Roman" w:cs="Times New Roman"/>
-          <w:sz w:val="24"/>
-          <w:szCs w:val="24"/>
-        </w:rPr>
-      </w:pPr>
-    </w:p>
-    <w:p>
-      <w:pPr>
-        <w:spacing w:before="240" w:line="360" w:lineRule="auto"/>
-        <w:rPr>
-          <w:rFonts w:ascii="Times New Roman" w:hAnsi="Times New Roman" w:cs="Times New Roman"/>
-          <w:sz w:val="24"/>
-          <w:szCs w:val="24"/>
-        </w:rPr>
-      </w:pPr>
+        <w:t xml:space="preserve">There are two kinds of ASR for human voice – isolated and connected words recognition. While isolated is a bit easier than connected, they share the same basics. Also, there are as many scopes for isolated word recognition when compared to connected words. So, we will be first focusing towards isolated speech recognition and slowly move towards recognizing connected words. </w:t>
+      </w:r>
     </w:p>
     <w:p>
       <w:pPr>
@@ -744,7 +724,6 @@
           <w:sz w:val="32"/>
           <w:szCs w:val="32"/>
         </w:rPr>
-        <w:lastRenderedPageBreak/>
         <w:t>Methodology</w:t>
       </w:r>
     </w:p>
@@ -1096,7 +1075,7 @@
           <w:sz w:val="24"/>
           <w:szCs w:val="24"/>
         </w:rPr>
-        <w:t xml:space="preserve"> At first, the signal will be passed through a digital filter that will emphasize the higher frequency signals. After that, in </w:t>
+        <w:t xml:space="preserve"> At first, the signal will be passed </w:t>
       </w:r>
       <w:r>
         <w:rPr>
@@ -1105,7 +1084,7 @@
           <w:szCs w:val="24"/>
         </w:rPr>
         <w:lastRenderedPageBreak/>
-        <w:t xml:space="preserve">the segmentation process, overlapping the frames will allow us to have resulting feature vector to be smoother across adjacent frames, but will demand higher processing power. So, the frames will be overlapped for a reasonable area to balance the tradeoff between processing power and smoother change in feature vector. A Hamming window with α = 0.54 and β = 1 – α = 0.46 is considered suitable window function after framing the signal.  The signal is then de-noised, or noise reduction algorithms are run through the signal. </w:t>
+        <w:t xml:space="preserve">through a digital filter that will emphasize the higher frequency signals. After that, in the segmentation process, overlapping the frames will allow us to have resulting feature vector to be smoother across adjacent frames, but will demand higher processing power. So, the frames will be overlapped for a reasonable area to balance the tradeoff between processing power and smoother change in feature vector. A Hamming window with α = 0.54 and β = 1 – α = 0.46 is considered suitable window function after framing the signal.  The signal is then de-noised, or noise reduction algorithms are run through the signal. </w:t>
       </w:r>
       <w:r>
         <w:rPr>
@@ -1331,6 +1310,677 @@
           <w:szCs w:val="24"/>
         </w:rPr>
       </w:pPr>
+      <w:r>
+        <w:rPr>
+          <w:rFonts w:ascii="Times New Roman" w:hAnsi="Times New Roman" w:cs="Times New Roman"/>
+          <w:sz w:val="24"/>
+          <w:szCs w:val="24"/>
+        </w:rPr>
+        <w:t xml:space="preserve">The signal, after preprocessing, segmenting, and enhancing contains a lot of information which are not necessarily related to linguistics. </w:t>
+      </w:r>
+      <w:r>
+        <w:rPr>
+          <w:rFonts w:ascii="Times New Roman" w:hAnsi="Times New Roman" w:cs="Times New Roman"/>
+          <w:sz w:val="24"/>
+          <w:szCs w:val="24"/>
+        </w:rPr>
+        <w:t>These</w:t>
+      </w:r>
+      <w:r>
+        <w:rPr>
+          <w:rFonts w:ascii="Times New Roman" w:hAnsi="Times New Roman" w:cs="Times New Roman"/>
+          <w:sz w:val="24"/>
+          <w:szCs w:val="24"/>
+        </w:rPr>
+        <w:t xml:space="preserve"> extra </w:t>
+      </w:r>
+      <w:r>
+        <w:rPr>
+          <w:rFonts w:ascii="Times New Roman" w:hAnsi="Times New Roman" w:cs="Times New Roman"/>
+          <w:sz w:val="24"/>
+          <w:szCs w:val="24"/>
+        </w:rPr>
+        <w:t>information</w:t>
+      </w:r>
+      <w:r>
+        <w:rPr>
+          <w:rFonts w:ascii="Times New Roman" w:hAnsi="Times New Roman" w:cs="Times New Roman"/>
+          <w:sz w:val="24"/>
+          <w:szCs w:val="24"/>
+        </w:rPr>
+        <w:t xml:space="preserve"> might be speaker dependent characteristics, </w:t>
+      </w:r>
+      <w:r>
+        <w:rPr>
+          <w:rFonts w:ascii="Times New Roman" w:hAnsi="Times New Roman" w:cs="Times New Roman"/>
+          <w:sz w:val="24"/>
+          <w:szCs w:val="24"/>
+        </w:rPr>
+        <w:t xml:space="preserve">characteristics of environment, or recording equipment. Since the goal of Automated Speech Recognition engine is to transcribe the linguistic message, feature extraction focuses on suppressing all other irrelevant information from the signal. A Feature Extraction algorithm could be </w:t>
+      </w:r>
+      <w:r>
+        <w:rPr>
+          <w:rFonts w:ascii="Times New Roman" w:hAnsi="Times New Roman" w:cs="Times New Roman"/>
+          <w:sz w:val="24"/>
+          <w:szCs w:val="24"/>
+        </w:rPr>
+        <w:lastRenderedPageBreak/>
+        <w:t xml:space="preserve">viewed as an algorithm that derives a characteristics feature vector with lower dimensionality than that of the original signal. </w:t>
+      </w:r>
+    </w:p>
+    <w:p>
+      <w:pPr>
+        <w:spacing w:before="240" w:line="360" w:lineRule="auto"/>
+        <w:rPr>
+          <w:rFonts w:ascii="Times New Roman" w:hAnsi="Times New Roman" w:cs="Times New Roman"/>
+          <w:sz w:val="24"/>
+          <w:szCs w:val="24"/>
+        </w:rPr>
+      </w:pPr>
+      <w:r>
+        <w:rPr>
+          <w:rFonts w:ascii="Times New Roman" w:hAnsi="Times New Roman" w:cs="Times New Roman"/>
+          <w:sz w:val="24"/>
+          <w:szCs w:val="24"/>
+        </w:rPr>
+        <w:t xml:space="preserve">There are many ways through which feature extraction is made possible. These can be broadly classified </w:t>
+      </w:r>
+      <w:r>
+        <w:rPr>
+          <w:rFonts w:ascii="Times New Roman" w:hAnsi="Times New Roman" w:cs="Times New Roman"/>
+          <w:sz w:val="24"/>
+          <w:szCs w:val="24"/>
+        </w:rPr>
+        <w:t xml:space="preserve">into two classes, </w:t>
+      </w:r>
+      <w:r>
+        <w:rPr>
+          <w:rFonts w:ascii="Times New Roman" w:hAnsi="Times New Roman" w:cs="Times New Roman"/>
+          <w:i/>
+          <w:iCs/>
+          <w:sz w:val="24"/>
+          <w:szCs w:val="24"/>
+        </w:rPr>
+        <w:t>viz.</w:t>
+      </w:r>
+      <w:r>
+        <w:rPr>
+          <w:rFonts w:ascii="Times New Roman" w:hAnsi="Times New Roman" w:cs="Times New Roman"/>
+          <w:sz w:val="24"/>
+          <w:szCs w:val="24"/>
+        </w:rPr>
+        <w:t xml:space="preserve"> </w:t>
+      </w:r>
+      <w:r>
+        <w:rPr>
+          <w:rFonts w:ascii="Times New Roman" w:hAnsi="Times New Roman" w:cs="Times New Roman"/>
+          <w:sz w:val="24"/>
+          <w:szCs w:val="24"/>
+        </w:rPr>
+        <w:t>calculating coefficients based on particular transformations and learni</w:t>
+      </w:r>
+      <w:r>
+        <w:rPr>
+          <w:rFonts w:ascii="Times New Roman" w:hAnsi="Times New Roman" w:cs="Times New Roman"/>
+          <w:sz w:val="24"/>
+          <w:szCs w:val="24"/>
+        </w:rPr>
+        <w:t xml:space="preserve">ng method based hidden features. </w:t>
+      </w:r>
+    </w:p>
+    <w:p>
+      <w:pPr>
+        <w:spacing w:before="240" w:line="360" w:lineRule="auto"/>
+        <w:rPr>
+          <w:rFonts w:ascii="Times New Roman" w:hAnsi="Times New Roman" w:cs="Times New Roman"/>
+          <w:sz w:val="24"/>
+          <w:szCs w:val="24"/>
+        </w:rPr>
+      </w:pPr>
+      <w:r>
+        <w:rPr>
+          <w:rFonts w:ascii="Times New Roman" w:hAnsi="Times New Roman" w:cs="Times New Roman"/>
+          <w:sz w:val="24"/>
+          <w:szCs w:val="24"/>
+        </w:rPr>
+        <w:t xml:space="preserve">In the first class, there are two popular techniques. First of which is calculating the Mel-Frequency Cepstral Coefficients (MFCC), an widely used techniques for feature extraction in automated speech recognition tasks but with considerably higher computational requirement than its counterpart which is wavelet based feature extraction using wavelet transformation (WT). However, it is seen that MFCCs are better suited to speech recognition and WTs are better for classification problems in audio signals. </w:t>
+      </w:r>
+    </w:p>
+    <w:p>
+      <w:pPr>
+        <w:spacing w:before="240" w:line="360" w:lineRule="auto"/>
+        <w:rPr>
+          <w:rFonts w:ascii="Times New Roman" w:hAnsi="Times New Roman" w:cs="Times New Roman"/>
+          <w:sz w:val="24"/>
+          <w:szCs w:val="24"/>
+        </w:rPr>
+      </w:pPr>
+      <w:r>
+        <w:rPr>
+          <w:rFonts w:ascii="Times New Roman" w:hAnsi="Times New Roman" w:cs="Times New Roman"/>
+          <w:sz w:val="24"/>
+          <w:szCs w:val="24"/>
+        </w:rPr>
+        <w:t xml:space="preserve">Learning based algorithms such as non negative matrix factorization (NMF) and artificial neural network (ANN) based classifiers take significant amount of computational time in comparison to MFCC or WT. Although suited for applications like speech separation and robust feature detection, many have combined these algorithms with each other to get better accuracy. For the sake of simplicity, and since MFCC in average tend to give considerable accuracy, we will stick to the use of MFCC in our project. </w:t>
+      </w:r>
+    </w:p>
+    <w:p>
+      <w:pPr>
+        <w:spacing w:before="240" w:line="360" w:lineRule="auto"/>
+        <w:rPr>
+          <w:rFonts w:ascii="Times New Roman" w:hAnsi="Times New Roman" w:cs="Times New Roman"/>
+          <w:sz w:val="24"/>
+          <w:szCs w:val="24"/>
+        </w:rPr>
+      </w:pPr>
+      <w:r>
+        <w:rPr>
+          <w:rFonts w:ascii="Times New Roman" w:hAnsi="Times New Roman" w:cs="Times New Roman"/>
+          <w:sz w:val="24"/>
+          <w:szCs w:val="24"/>
+        </w:rPr>
+        <w:t xml:space="preserve">We will now dive deeper into the implementation details of MFCC in our application. First, </w:t>
+      </w:r>
+      <w:r>
+        <w:rPr>
+          <w:rFonts w:ascii="Times New Roman" w:hAnsi="Times New Roman" w:cs="Times New Roman"/>
+          <w:sz w:val="24"/>
+          <w:szCs w:val="24"/>
+        </w:rPr>
+        <w:t>let's</w:t>
+      </w:r>
+      <w:r>
+        <w:rPr>
+          <w:rFonts w:ascii="Times New Roman" w:hAnsi="Times New Roman" w:cs="Times New Roman"/>
+          <w:sz w:val="24"/>
+          <w:szCs w:val="24"/>
+        </w:rPr>
+        <w:t xml:space="preserve"> have a look on </w:t>
+      </w:r>
+      <w:r>
+        <w:rPr>
+          <w:rFonts w:ascii="Times New Roman" w:hAnsi="Times New Roman" w:cs="Times New Roman"/>
+          <w:sz w:val="24"/>
+          <w:szCs w:val="24"/>
+        </w:rPr>
+        <w:t>algorithmic overview of MFCC.</w:t>
+      </w:r>
+    </w:p>
+    <w:p>
+      <w:pPr>
+        <w:spacing w:before="240" w:line="360" w:lineRule="auto"/>
+        <w:jc w:val="center"/>
+        <w:rPr>
+          <w:rFonts w:ascii="Times New Roman" w:hAnsi="Times New Roman" w:cs="Times New Roman"/>
+          <w:sz w:val="24"/>
+          <w:szCs w:val="24"/>
+        </w:rPr>
+      </w:pPr>
+      <w:r>
+        <w:rPr>
+          <w:rFonts w:ascii="Times New Roman" w:hAnsi="Times New Roman" w:cs="Times New Roman"/>
+          <w:noProof/>
+          <w:sz w:val="24"/>
+          <w:szCs w:val="24"/>
+          <w:lang w:bidi="ne-NP"/>
+        </w:rPr>
+        <w:pict>
+          <v:shape id="_x0000_s1075" type="#_x0000_t202" style="position:absolute;left:0;text-align:left;margin-left:-7.5pt;margin-top:20.25pt;width:45.75pt;height:27.1pt;z-index:251661312;v-text-anchor:middle" filled="f" stroked="f">
+            <v:textbox style="mso-next-textbox:#_x0000_s1075">
+              <w:txbxContent>
+                <w:p>
+                  <w:r>
+                    <w:t>Signal</w:t>
+                  </w:r>
+                </w:p>
+              </w:txbxContent>
+            </v:textbox>
+          </v:shape>
+        </w:pict>
+      </w:r>
+      <w:r>
+        <w:rPr>
+          <w:rFonts w:ascii="Times New Roman" w:hAnsi="Times New Roman" w:cs="Times New Roman"/>
+          <w:noProof/>
+          <w:sz w:val="24"/>
+          <w:szCs w:val="24"/>
+          <w:lang w:bidi="ne-NP"/>
+        </w:rPr>
+        <w:pict>
+          <v:shape id="_x0000_s1076" type="#_x0000_t202" style="position:absolute;left:0;text-align:left;margin-left:111pt;margin-top:22.5pt;width:73.1pt;height:27.1pt;z-index:251664384;v-text-anchor:middle" filled="f" stroked="f">
+            <v:textbox style="mso-next-textbox:#_x0000_s1076">
+              <w:txbxContent>
+                <w:p>
+                  <w:r>
+                    <w:t>Spectrum</w:t>
+                  </w:r>
+                </w:p>
+              </w:txbxContent>
+            </v:textbox>
+          </v:shape>
+        </w:pict>
+      </w:r>
+      <w:r>
+        <w:rPr>
+          <w:rFonts w:ascii="Times New Roman" w:hAnsi="Times New Roman" w:cs="Times New Roman"/>
+          <w:noProof/>
+          <w:sz w:val="24"/>
+          <w:szCs w:val="24"/>
+          <w:lang w:bidi="ne-NP"/>
+        </w:rPr>
+        <w:pict>
+          <v:shape id="_x0000_s1077" type="#_x0000_t202" style="position:absolute;left:0;text-align:left;margin-left:242.25pt;margin-top:23.25pt;width:95.6pt;height:27.1pt;z-index:251663360;v-text-anchor:middle" filled="f" stroked="f">
+            <v:textbox style="mso-next-textbox:#_x0000_s1077">
+              <w:txbxContent>
+                <w:p>
+                  <w:pPr>
+                    <w:jc w:val="center"/>
+                  </w:pPr>
+                  <w:r>
+                    <w:t>Mel Spectrum</w:t>
+                  </w:r>
+                </w:p>
+              </w:txbxContent>
+            </v:textbox>
+          </v:shape>
+        </w:pict>
+      </w:r>
+      <w:r>
+        <w:rPr>
+          <w:rFonts w:ascii="Times New Roman" w:hAnsi="Times New Roman" w:cs="Times New Roman"/>
+          <w:noProof/>
+          <w:sz w:val="24"/>
+          <w:szCs w:val="24"/>
+          <w:lang w:bidi="ne-NP"/>
+        </w:rPr>
+        <w:pict>
+          <v:group id="_x0000_s1065" editas="canvas" style="position:absolute;left:0;text-align:left;margin-left:0;margin-top:12pt;width:422.95pt;height:140.25pt;z-index:251665408" coordorigin="2010,1920" coordsize="8459,2805">
+            <o:lock v:ext="edit" aspectratio="t"/>
+            <v:shape id="_x0000_s1064" type="#_x0000_t75" style="position:absolute;left:2010;top:1920;width:8459;height:2805" o:preferrelative="f">
+              <v:fill o:detectmouseclick="t"/>
+              <v:path o:extrusionok="t" o:connecttype="none"/>
+              <o:lock v:ext="edit" text="t"/>
+            </v:shape>
+            <v:group id="_x0000_s1080" style="position:absolute;left:2010;top:2505;width:8308;height:2220" coordorigin="2025,2325" coordsize="8308,2220">
+              <v:shape id="_x0000_s1066" type="#_x0000_t202" style="position:absolute;left:2625;top:2325;width:1665;height:720;v-text-anchor:middle">
+                <v:textbox style="mso-next-textbox:#_x0000_s1066">
+                  <w:txbxContent>
+                    <w:p>
+                      <w:pPr>
+                        <w:jc w:val="center"/>
+                      </w:pPr>
+                      <w:r>
+                        <w:t>Fast Fourier Transform</w:t>
+                      </w:r>
+                    </w:p>
+                  </w:txbxContent>
+                </v:textbox>
+              </v:shape>
+              <v:shape id="_x0000_s1067" type="#_x0000_t202" style="position:absolute;left:5430;top:2325;width:1753;height:720;v-text-anchor:middle">
+                <v:textbox style="mso-next-textbox:#_x0000_s1067">
+                  <w:txbxContent>
+                    <w:p>
+                      <w:pPr>
+                        <w:jc w:val="center"/>
+                      </w:pPr>
+                      <w:r>
+                        <w:t>Mel Scale Filtering</w:t>
+                      </w:r>
+                    </w:p>
+                  </w:txbxContent>
+                </v:textbox>
+              </v:shape>
+              <v:shape id="_x0000_s1068" type="#_x0000_t202" style="position:absolute;left:8398;top:2325;width:1815;height:720;v-text-anchor:middle">
+                <v:textbox style="mso-next-textbox:#_x0000_s1068">
+                  <w:txbxContent>
+                    <w:p>
+                      <w:pPr>
+                        <w:jc w:val="center"/>
+                      </w:pPr>
+                      <w:r>
+                        <w:t>Discrete Cosine Transform</w:t>
+                      </w:r>
+                    </w:p>
+                  </w:txbxContent>
+                </v:textbox>
+              </v:shape>
+              <v:shape id="_x0000_s1069" type="#_x0000_t202" style="position:absolute;left:8295;top:3600;width:2038;height:945;v-text-anchor:middle">
+                <v:textbox style="mso-next-textbox:#_x0000_s1069">
+                  <w:txbxContent>
+                    <w:p>
+                      <w:pPr>
+                        <w:jc w:val="center"/>
+                      </w:pPr>
+                      <w:r>
+                        <w:t>Derivatives (Delta Energy and Spectrum)</w:t>
+                      </w:r>
+                    </w:p>
+                  </w:txbxContent>
+                </v:textbox>
+              </v:shape>
+              <v:shape id="_x0000_s1070" type="#_x0000_t32" style="position:absolute;left:4290;top:2685;width:1140;height:1" o:connectortype="straight">
+                <v:stroke endarrow="block"/>
+              </v:shape>
+              <v:shape id="_x0000_s1071" type="#_x0000_t32" style="position:absolute;left:7183;top:2685;width:1215;height:1" o:connectortype="elbow" adj="-130364,-1,-130364">
+                <v:stroke endarrow="block"/>
+              </v:shape>
+              <v:shape id="_x0000_s1072" type="#_x0000_t34" style="position:absolute;left:9032;top:3319;width:555;height:8;rotation:90;flip:x" o:connectortype="elbow" adj="10781,8221500,-368017">
+                <v:stroke endarrow="block"/>
+              </v:shape>
+              <v:shape id="_x0000_s1073" type="#_x0000_t32" style="position:absolute;left:2025;top:2686;width:615;height:1" o:connectortype="straight">
+                <v:stroke endarrow="block"/>
+              </v:shape>
+              <v:shape id="_x0000_s1074" type="#_x0000_t32" style="position:absolute;left:7303;top:4072;width:992;height:1;rotation:180" o:connectortype="elbow" adj="-174411,-1,-174411">
+                <v:stroke endarrow="block"/>
+              </v:shape>
+              <v:shape id="_x0000_s1078" type="#_x0000_t202" style="position:absolute;left:6899;top:3045;width:2715;height:542;v-text-anchor:middle" filled="f" stroked="f">
+                <v:textbox style="mso-next-textbox:#_x0000_s1078">
+                  <w:txbxContent>
+                    <w:p>
+                      <w:pPr>
+                        <w:jc w:val="center"/>
+                      </w:pPr>
+                      <w:r>
+                        <w:t>Cepstral Coefficients</w:t>
+                      </w:r>
+                    </w:p>
+                  </w:txbxContent>
+                </v:textbox>
+              </v:shape>
+              <v:shape id="_x0000_s1079" type="#_x0000_t202" style="position:absolute;left:5586;top:3795;width:1987;height:542;v-text-anchor:middle" filled="f" stroked="f">
+                <v:textbox style="mso-next-textbox:#_x0000_s1079">
+                  <w:txbxContent>
+                    <w:p>
+                      <w:pPr>
+                        <w:jc w:val="center"/>
+                      </w:pPr>
+                      <w:r>
+                        <w:t>Feature Vector</w:t>
+                      </w:r>
+                    </w:p>
+                  </w:txbxContent>
+                </v:textbox>
+              </v:shape>
+            </v:group>
+            <w10:wrap type="square"/>
+          </v:group>
+        </w:pict>
+      </w:r>
+      <w:r>
+        <w:rPr>
+          <w:rFonts w:ascii="Times New Roman" w:hAnsi="Times New Roman" w:cs="Times New Roman"/>
+          <w:sz w:val="24"/>
+          <w:szCs w:val="24"/>
+        </w:rPr>
+        <w:t>Figure 5.3.1: MFCC Algorithm</w:t>
+      </w:r>
+    </w:p>
+    <w:p>
+      <w:pPr>
+        <w:spacing w:before="240" w:line="360" w:lineRule="auto"/>
+        <w:jc w:val="center"/>
+        <w:rPr>
+          <w:rFonts w:ascii="Times New Roman" w:hAnsi="Times New Roman" w:cs="Times New Roman"/>
+          <w:sz w:val="24"/>
+          <w:szCs w:val="24"/>
+        </w:rPr>
+      </w:pPr>
+    </w:p>
+    <w:p>
+      <w:pPr>
+        <w:spacing w:before="240" w:line="360" w:lineRule="auto"/>
+        <w:rPr>
+          <w:rFonts w:ascii="Times New Roman" w:hAnsi="Times New Roman" w:cs="Times New Roman"/>
+          <w:sz w:val="24"/>
+          <w:szCs w:val="24"/>
+        </w:rPr>
+      </w:pPr>
+      <w:r>
+        <w:rPr>
+          <w:rFonts w:ascii="Times New Roman" w:hAnsi="Times New Roman" w:cs="Times New Roman"/>
+          <w:sz w:val="24"/>
+          <w:szCs w:val="24"/>
+        </w:rPr>
+        <w:lastRenderedPageBreak/>
+        <w:t xml:space="preserve">After windowing the signal, the first process is to transform the given time-domain signal to frequency spectrum using the application of Discrete Fourier Transform (DFT). </w:t>
+      </w:r>
+      <w:r>
+        <w:rPr>
+          <w:rFonts w:ascii="Times New Roman" w:hAnsi="Times New Roman" w:cs="Times New Roman"/>
+          <w:sz w:val="24"/>
+          <w:szCs w:val="24"/>
+        </w:rPr>
+        <w:t xml:space="preserve">In implementations, we can use one of many Fast Fourier Transformation algorithms in order to speed up calculations. </w:t>
+      </w:r>
+    </w:p>
+    <w:p>
+      <w:pPr>
+        <w:spacing w:before="240" w:line="360" w:lineRule="auto"/>
+        <w:rPr>
+          <w:rFonts w:ascii="Times New Roman" w:hAnsi="Times New Roman" w:cs="Times New Roman"/>
+          <w:sz w:val="24"/>
+          <w:szCs w:val="24"/>
+        </w:rPr>
+      </w:pPr>
+      <w:r>
+        <w:rPr>
+          <w:rFonts w:ascii="Times New Roman" w:hAnsi="Times New Roman" w:cs="Times New Roman"/>
+          <w:sz w:val="24"/>
+          <w:szCs w:val="24"/>
+        </w:rPr>
+        <w:t>After transforming the signal in time-domain to a frequency spectrum, a series of band pass filters are applied to the spectrum and power of each band is calculated.</w:t>
+      </w:r>
+      <w:r>
+        <w:rPr>
+          <w:rFonts w:ascii="Times New Roman" w:hAnsi="Times New Roman" w:cs="Times New Roman"/>
+          <w:sz w:val="24"/>
+          <w:szCs w:val="24"/>
+        </w:rPr>
+        <w:t xml:space="preserve"> The powers are mapped into Mel scale using standard formula (See Appendix). </w:t>
+      </w:r>
+      <w:r>
+        <w:rPr>
+          <w:rFonts w:ascii="Times New Roman" w:hAnsi="Times New Roman" w:cs="Times New Roman"/>
+          <w:sz w:val="24"/>
+          <w:szCs w:val="24"/>
+        </w:rPr>
+        <w:t xml:space="preserve"> In ASR, the normal linear scale cannot be used because </w:t>
+      </w:r>
+      <w:r>
+        <w:rPr>
+          <w:rFonts w:ascii="Times New Roman" w:hAnsi="Times New Roman" w:cs="Times New Roman"/>
+          <w:sz w:val="24"/>
+          <w:szCs w:val="24"/>
+        </w:rPr>
+        <w:t xml:space="preserve">it cannot mimic </w:t>
+      </w:r>
+      <w:r>
+        <w:rPr>
+          <w:rFonts w:ascii="Times New Roman" w:hAnsi="Times New Roman" w:cs="Times New Roman"/>
+          <w:sz w:val="24"/>
+          <w:szCs w:val="24"/>
+        </w:rPr>
+        <w:t xml:space="preserve">human ear </w:t>
+      </w:r>
+      <w:r>
+        <w:rPr>
+          <w:rFonts w:ascii="Times New Roman" w:hAnsi="Times New Roman" w:cs="Times New Roman"/>
+          <w:sz w:val="24"/>
+          <w:szCs w:val="24"/>
+        </w:rPr>
+        <w:t xml:space="preserve">which might use any frequency as center frequency. So a series of equidistant band-pass filter in Mel scale is used in ASR systems. At the end of this process we would have obtained a vector of power of different bands. We will then convert these powers to a logarithmic scale simply by taking element-wise logarithms to the power vector. </w:t>
+      </w:r>
+    </w:p>
+    <w:p>
+      <w:pPr>
+        <w:spacing w:before="240" w:line="360" w:lineRule="auto"/>
+        <w:rPr>
+          <w:rFonts w:ascii="Times New Roman" w:hAnsi="Times New Roman" w:cs="Times New Roman"/>
+          <w:sz w:val="24"/>
+          <w:szCs w:val="24"/>
+        </w:rPr>
+      </w:pPr>
+      <w:r>
+        <w:rPr>
+          <w:rFonts w:ascii="Times New Roman" w:hAnsi="Times New Roman" w:cs="Times New Roman"/>
+          <w:sz w:val="24"/>
+          <w:szCs w:val="24"/>
+        </w:rPr>
+        <w:t xml:space="preserve">The corresponding logarithmic Mel spectrum is now changed back into time domain using </w:t>
+      </w:r>
+      <w:r>
+        <w:rPr>
+          <w:rFonts w:ascii="Times New Roman" w:hAnsi="Times New Roman" w:cs="Times New Roman"/>
+          <w:sz w:val="24"/>
+          <w:szCs w:val="24"/>
+        </w:rPr>
+        <w:t xml:space="preserve">Discrete Cosine Transform (DCT), and the vector is now termed as Cepstral Coefficients. </w:t>
+      </w:r>
+    </w:p>
+    <w:p>
+      <w:pPr>
+        <w:spacing w:before="240" w:line="360" w:lineRule="auto"/>
+        <w:rPr>
+          <w:rFonts w:ascii="Times New Roman" w:hAnsi="Times New Roman" w:cs="Times New Roman"/>
+          <w:sz w:val="24"/>
+          <w:szCs w:val="24"/>
+        </w:rPr>
+      </w:pPr>
+      <w:r>
+        <w:rPr>
+          <w:rFonts w:ascii="Times New Roman" w:hAnsi="Times New Roman" w:cs="Times New Roman"/>
+          <w:sz w:val="24"/>
+          <w:szCs w:val="24"/>
+        </w:rPr>
+        <w:t xml:space="preserve">Upto now, we have only been able to extract the needed features for the static characteristic of a segmented voice signal. But human speech is dynamic in nature, so to compensate that, the first and second degree derivatives of the Cepstral Coefficients are taken which extends our feature vector. These derivatives are often termed as delta and double delta coefficients. The collection of Cepstral, Delta, and Double Delta Coefficients creates the complete feature vector for our segmented voice signal – often termed as acoustic vectors. </w:t>
+      </w:r>
+    </w:p>
+    <w:p>
+      <w:pPr>
+        <w:spacing w:before="240" w:line="360" w:lineRule="auto"/>
+        <w:rPr>
+          <w:rFonts w:ascii="Times New Roman" w:hAnsi="Times New Roman" w:cs="Times New Roman"/>
+          <w:b/>
+          <w:bCs/>
+          <w:sz w:val="28"/>
+          <w:szCs w:val="28"/>
+        </w:rPr>
+      </w:pPr>
+      <w:r>
+        <w:rPr>
+          <w:rFonts w:ascii="Times New Roman" w:hAnsi="Times New Roman" w:cs="Times New Roman"/>
+          <w:b/>
+          <w:bCs/>
+          <w:sz w:val="28"/>
+          <w:szCs w:val="28"/>
+        </w:rPr>
+        <w:t>The Acoustic Model</w:t>
+      </w:r>
+    </w:p>
+    <w:p>
+      <w:pPr>
+        <w:spacing w:before="240" w:line="360" w:lineRule="auto"/>
+        <w:rPr>
+          <w:rFonts w:ascii="Times New Roman" w:hAnsi="Times New Roman" w:cs="Times New Roman"/>
+          <w:sz w:val="24"/>
+          <w:szCs w:val="24"/>
+        </w:rPr>
+      </w:pPr>
+      <w:r>
+        <w:rPr>
+          <w:rFonts w:ascii="Times New Roman" w:hAnsi="Times New Roman" w:cs="Times New Roman"/>
+          <w:sz w:val="24"/>
+          <w:szCs w:val="24"/>
+        </w:rPr>
+        <w:t xml:space="preserve">At this point, we have our feature vector which we will say </w:t>
+      </w:r>
+      <w:r>
+        <w:rPr>
+          <w:rFonts w:ascii="Times New Roman" w:hAnsi="Times New Roman" w:cs="Times New Roman"/>
+          <w:b/>
+          <w:bCs/>
+          <w:i/>
+          <w:iCs/>
+          <w:sz w:val="24"/>
+          <w:szCs w:val="24"/>
+        </w:rPr>
+        <w:t>X</w:t>
+      </w:r>
+      <w:r>
+        <w:rPr>
+          <w:rFonts w:ascii="Times New Roman" w:hAnsi="Times New Roman" w:cs="Times New Roman"/>
+          <w:sz w:val="24"/>
+          <w:szCs w:val="24"/>
+        </w:rPr>
+        <w:t xml:space="preserve">. We now seek to find the sequence of words </w:t>
+      </w:r>
+      <w:r>
+        <w:rPr>
+          <w:rFonts w:ascii="Times New Roman" w:hAnsi="Times New Roman" w:cs="Times New Roman"/>
+          <w:sz w:val="24"/>
+          <w:szCs w:val="24"/>
+        </w:rPr>
+        <w:t xml:space="preserve">that the feature vector can generate. The Acoustic model will contain Hidden Markov Models for different words which will be fed to Viterbi Algorithm with the phoneme sequence obtained from feature vectors. With the combination of those, we will be able to predict the possible N-words related with the given phoneme sequence. We will pass these arrays of words through our N-gram based language model and come up with a complete sentence. However, if we limit </w:t>
+      </w:r>
+      <w:r>
+        <w:rPr>
+          <w:rFonts w:ascii="Times New Roman" w:hAnsi="Times New Roman" w:cs="Times New Roman"/>
+          <w:sz w:val="24"/>
+          <w:szCs w:val="24"/>
+        </w:rPr>
+        <w:lastRenderedPageBreak/>
+        <w:t xml:space="preserve">ourselves to the recognition of isolated words or limited phrases, the language model can be an optional component because most of it is used to provide context to the speech recognition process. </w:t>
+      </w:r>
+    </w:p>
+    <w:p>
+      <w:pPr>
+        <w:spacing w:before="240" w:line="360" w:lineRule="auto"/>
+        <w:rPr>
+          <w:rFonts w:ascii="Times New Roman" w:hAnsi="Times New Roman" w:cs="Times New Roman"/>
+          <w:b/>
+          <w:bCs/>
+          <w:sz w:val="28"/>
+          <w:szCs w:val="28"/>
+        </w:rPr>
+      </w:pPr>
+      <w:r>
+        <w:rPr>
+          <w:rFonts w:ascii="Times New Roman" w:hAnsi="Times New Roman" w:cs="Times New Roman"/>
+          <w:b/>
+          <w:bCs/>
+          <w:sz w:val="28"/>
+          <w:szCs w:val="28"/>
+        </w:rPr>
+        <w:t>Software Development Life Cycle</w:t>
+      </w:r>
+    </w:p>
+    <w:p>
+      <w:pPr>
+        <w:spacing w:before="240" w:line="360" w:lineRule="auto"/>
+        <w:rPr>
+          <w:rFonts w:ascii="Times New Roman" w:hAnsi="Times New Roman" w:cs="Times New Roman"/>
+          <w:sz w:val="24"/>
+          <w:szCs w:val="24"/>
+        </w:rPr>
+      </w:pPr>
+      <w:r>
+        <w:rPr>
+          <w:rFonts w:ascii="Times New Roman" w:hAnsi="Times New Roman" w:cs="Times New Roman"/>
+          <w:sz w:val="24"/>
+          <w:szCs w:val="24"/>
+        </w:rPr>
+        <w:t xml:space="preserve">Talking about software development methodology, we will use srcum – since the problem we've chosen is dynamic in nature and we are not an expert on the subject matter we are tinkering. Scrum has many advantages over traditional, planned way of software development, one of which is that everyone can work as cross-functional team and it focuses on delivering the software by cutting other corners that slows the software development. </w:t>
+      </w:r>
+    </w:p>
+    <w:p>
+      <w:pPr>
+        <w:spacing w:before="240" w:line="360" w:lineRule="auto"/>
+        <w:rPr>
+          <w:rFonts w:ascii="Times New Roman" w:hAnsi="Times New Roman" w:cs="Times New Roman"/>
+          <w:sz w:val="24"/>
+          <w:szCs w:val="24"/>
+        </w:rPr>
+      </w:pPr>
     </w:p>
     <w:p>
       <w:pPr>
@@ -1387,16 +2037,31 @@
           <w:sz w:val="24"/>
           <w:szCs w:val="24"/>
         </w:rPr>
-        <w:t xml:space="preserve">scrum also emphasizes on Product Backlogs, we are still able to break down the project (which will change over time, as </w:t>
-      </w:r>
-      <w:r>
-        <w:rPr>
-          <w:rFonts w:ascii="Times New Roman" w:hAnsi="Times New Roman" w:cs="Times New Roman"/>
-          <w:sz w:val="24"/>
-          <w:szCs w:val="24"/>
-        </w:rPr>
-        <w:lastRenderedPageBreak/>
-        <w:t>we learn further) and document what part took how much time. Thus, a Gantt chart can be published after some work has been done and the initial Project Breakdown looks like this:</w:t>
+        <w:t>scrum also emphasizes on Product Backlogs, we are still able to break down the project (which will change over time, as we learn further) and document what part took how much time. Thus, a Gantt chart can be published after some work has been done</w:t>
+      </w:r>
+      <w:r>
+        <w:rPr>
+          <w:rFonts w:ascii="Times New Roman" w:hAnsi="Times New Roman" w:cs="Times New Roman"/>
+          <w:sz w:val="24"/>
+          <w:szCs w:val="24"/>
+        </w:rPr>
+        <w:t>.</w:t>
+      </w:r>
+      <w:r>
+        <w:rPr>
+          <w:rFonts w:ascii="Times New Roman" w:hAnsi="Times New Roman" w:cs="Times New Roman"/>
+          <w:sz w:val="24"/>
+          <w:szCs w:val="24"/>
+        </w:rPr>
+        <w:t xml:space="preserve"> </w:t>
+      </w:r>
+      <w:r>
+        <w:rPr>
+          <w:rFonts w:ascii="Times New Roman" w:hAnsi="Times New Roman" w:cs="Times New Roman"/>
+          <w:sz w:val="24"/>
+          <w:szCs w:val="24"/>
+        </w:rPr>
+        <w:t>A Rough estimation of the project can be summarized as follows</w:t>
       </w:r>
     </w:p>
     <w:p>
@@ -1419,7 +2084,7 @@
           <w:sz w:val="24"/>
           <w:szCs w:val="24"/>
         </w:rPr>
-        <w:t>Learn and Implement Signal Modeling</w:t>
+        <w:t>Frame and Window Signals</w:t>
       </w:r>
     </w:p>
     <w:p>
@@ -1442,7 +2107,7 @@
           <w:sz w:val="24"/>
           <w:szCs w:val="24"/>
         </w:rPr>
-        <w:t>Learn and Perform Spectral Analysis</w:t>
+        <w:t>Perform De-Noising</w:t>
       </w:r>
     </w:p>
     <w:p>
@@ -1465,7 +2130,7 @@
           <w:sz w:val="24"/>
           <w:szCs w:val="24"/>
         </w:rPr>
-        <w:t>Learn about Nepali Linguistics, Phoneme categorization</w:t>
+        <w:t>Extract Feature Vectors</w:t>
       </w:r>
     </w:p>
     <w:p>
@@ -1490,6 +2155,14 @@
         </w:rPr>
         <w:t>Learn about Phoneme Recognition Process</w:t>
       </w:r>
+      <w:r>
+        <w:rPr>
+          <w:rFonts w:ascii="Times New Roman" w:hAnsi="Times New Roman" w:cs="Times New Roman"/>
+          <w:sz w:val="24"/>
+          <w:szCs w:val="24"/>
+        </w:rPr>
+        <w:t xml:space="preserve"> and Convert Feature Vector to Phoneme Classification</w:t>
+      </w:r>
     </w:p>
     <w:p>
       <w:pPr>
@@ -1511,7 +2184,7 @@
           <w:sz w:val="24"/>
           <w:szCs w:val="24"/>
         </w:rPr>
-        <w:t>Learn about usage of Hidden Markov Models in predicting Phoneme Sequence</w:t>
+        <w:t>Learn more about Hidden Markov Model, Viterbi Search and its application in ASR</w:t>
       </w:r>
     </w:p>
     <w:p>
@@ -1534,11 +2207,35 @@
           <w:sz w:val="24"/>
           <w:szCs w:val="24"/>
         </w:rPr>
-        <w:t xml:space="preserve">Start developing the system from base. </w:t>
-      </w:r>
-    </w:p>
-    <w:p>
-      <w:pPr>
+        <w:t xml:space="preserve">Differentiate between training and testing phase (Mostly done during/after Phoneme Recognition) </w:t>
+      </w:r>
+    </w:p>
+    <w:p>
+      <w:pPr>
+        <w:pStyle w:val="ListParagraph"/>
+        <w:numPr>
+          <w:ilvl w:val="0"/>
+          <w:numId w:val="4"/>
+        </w:numPr>
+        <w:spacing w:before="240" w:line="360" w:lineRule="auto"/>
+        <w:rPr>
+          <w:rFonts w:ascii="Times New Roman" w:hAnsi="Times New Roman" w:cs="Times New Roman"/>
+          <w:sz w:val="24"/>
+          <w:szCs w:val="24"/>
+        </w:rPr>
+      </w:pPr>
+      <w:r>
+        <w:rPr>
+          <w:rFonts w:ascii="Times New Roman" w:hAnsi="Times New Roman" w:cs="Times New Roman"/>
+          <w:sz w:val="24"/>
+          <w:szCs w:val="24"/>
+        </w:rPr>
+        <w:t>After Completing Isolated Words Detection, Research on Word Boundaries and extend the project to recognize connected words.</w:t>
+      </w:r>
+    </w:p>
+    <w:p>
+      <w:pPr>
+        <w:spacing w:line="360" w:lineRule="auto"/>
         <w:rPr>
           <w:rFonts w:ascii="Times New Roman" w:hAnsi="Times New Roman" w:cs="Times New Roman"/>
           <w:sz w:val="24"/>
@@ -1684,7 +2381,7 @@
           <w:sz w:val="24"/>
           <w:szCs w:val="24"/>
         </w:rPr>
-        <w:t>FUNDAMETALS OF SPEECH RECOGNITION</w:t>
+        <w:t>Fundamentals of Speech Recognition</w:t>
       </w:r>
       <w:r>
         <w:rPr>
@@ -2075,8 +2772,1484 @@
         <w:t>Phoneme_Recognition_Neural_Networks.pdf</w:t>
       </w:r>
     </w:p>
+    <w:p>
+      <w:pPr>
+        <w:spacing w:before="240" w:line="360" w:lineRule="auto"/>
+        <w:rPr>
+          <w:rFonts w:ascii="Times New Roman" w:hAnsi="Times New Roman" w:cs="Times New Roman"/>
+          <w:sz w:val="24"/>
+          <w:szCs w:val="24"/>
+        </w:rPr>
+      </w:pPr>
+      <w:r>
+        <w:rPr>
+          <w:rFonts w:ascii="Times New Roman" w:hAnsi="Times New Roman" w:cs="Times New Roman"/>
+          <w:sz w:val="24"/>
+          <w:szCs w:val="24"/>
+        </w:rPr>
+        <w:t xml:space="preserve">L. Muda </w:t>
+      </w:r>
+      <w:r>
+        <w:rPr>
+          <w:rFonts w:ascii="Times New Roman" w:hAnsi="Times New Roman" w:cs="Times New Roman"/>
+          <w:i/>
+          <w:iCs/>
+          <w:sz w:val="24"/>
+          <w:szCs w:val="24"/>
+        </w:rPr>
+        <w:t xml:space="preserve">et al., </w:t>
+      </w:r>
+      <w:r>
+        <w:rPr>
+          <w:rFonts w:ascii="Times New Roman" w:hAnsi="Times New Roman" w:cs="Times New Roman"/>
+          <w:sz w:val="24"/>
+          <w:szCs w:val="24"/>
+        </w:rPr>
+        <w:t xml:space="preserve">"Voice Recognition using MFCC and DTW Techniques" in </w:t>
+      </w:r>
+      <w:r>
+        <w:rPr>
+          <w:rFonts w:ascii="Times New Roman" w:hAnsi="Times New Roman" w:cs="Times New Roman"/>
+          <w:i/>
+          <w:iCs/>
+          <w:sz w:val="24"/>
+          <w:szCs w:val="24"/>
+        </w:rPr>
+        <w:t>Journal of Computing</w:t>
+      </w:r>
+      <w:r>
+        <w:rPr>
+          <w:rFonts w:ascii="Times New Roman" w:hAnsi="Times New Roman" w:cs="Times New Roman"/>
+          <w:sz w:val="24"/>
+          <w:szCs w:val="24"/>
+        </w:rPr>
+        <w:t>, 2010, vol. 2 pp. 138-143</w:t>
+      </w:r>
+    </w:p>
+    <w:p>
+      <w:pPr>
+        <w:spacing w:before="240" w:line="360" w:lineRule="auto"/>
+        <w:rPr>
+          <w:rFonts w:ascii="Times New Roman" w:hAnsi="Times New Roman" w:cs="Times New Roman"/>
+          <w:sz w:val="24"/>
+          <w:szCs w:val="24"/>
+        </w:rPr>
+      </w:pPr>
+      <w:r>
+        <w:rPr>
+          <w:rFonts w:ascii="Times New Roman" w:hAnsi="Times New Roman" w:cs="Times New Roman"/>
+          <w:sz w:val="24"/>
+          <w:szCs w:val="24"/>
+        </w:rPr>
+        <w:t>T. Yang, "</w:t>
+      </w:r>
+      <w:r>
+        <w:rPr>
+          <w:rFonts w:ascii="Times New Roman" w:hAnsi="Times New Roman" w:cs="Times New Roman"/>
+          <w:sz w:val="24"/>
+          <w:szCs w:val="24"/>
+        </w:rPr>
+        <w:t>The Algorithms of Speech Recognition, Programming and Simulating in MATLAB</w:t>
+      </w:r>
+      <w:r>
+        <w:rPr>
+          <w:rFonts w:ascii="Times New Roman" w:hAnsi="Times New Roman" w:cs="Times New Roman"/>
+          <w:sz w:val="24"/>
+          <w:szCs w:val="24"/>
+        </w:rPr>
+        <w:t>," University of Gaive. 2012.</w:t>
+      </w:r>
+    </w:p>
+    <w:p>
+      <w:pPr>
+        <w:spacing w:before="240" w:line="360" w:lineRule="auto"/>
+        <w:rPr>
+          <w:rFonts w:ascii="Times New Roman" w:hAnsi="Times New Roman" w:cs="Times New Roman"/>
+          <w:sz w:val="24"/>
+          <w:szCs w:val="24"/>
+        </w:rPr>
+      </w:pPr>
+      <w:r>
+        <w:rPr>
+          <w:rFonts w:ascii="Times New Roman" w:hAnsi="Times New Roman" w:cs="Times New Roman"/>
+          <w:sz w:val="24"/>
+          <w:szCs w:val="24"/>
+        </w:rPr>
+        <w:t xml:space="preserve">K. Mark </w:t>
+      </w:r>
+      <w:r>
+        <w:rPr>
+          <w:rFonts w:ascii="Times New Roman" w:hAnsi="Times New Roman" w:cs="Times New Roman"/>
+          <w:i/>
+          <w:iCs/>
+          <w:sz w:val="24"/>
+          <w:szCs w:val="24"/>
+        </w:rPr>
+        <w:t>et al.</w:t>
+      </w:r>
+      <w:r>
+        <w:rPr>
+          <w:rFonts w:ascii="Times New Roman" w:hAnsi="Times New Roman" w:cs="Times New Roman"/>
+          <w:sz w:val="24"/>
+          <w:szCs w:val="24"/>
+        </w:rPr>
+        <w:t>,</w:t>
+      </w:r>
+      <w:r>
+        <w:rPr>
+          <w:rFonts w:ascii="Times New Roman" w:hAnsi="Times New Roman" w:cs="Times New Roman"/>
+          <w:sz w:val="24"/>
+          <w:szCs w:val="24"/>
+        </w:rPr>
+        <w:t xml:space="preserve"> </w:t>
+      </w:r>
+      <w:r>
+        <w:rPr>
+          <w:rFonts w:ascii="Times New Roman" w:hAnsi="Times New Roman" w:cs="Times New Roman"/>
+          <w:sz w:val="24"/>
+          <w:szCs w:val="24"/>
+        </w:rPr>
+        <w:t>"</w:t>
+      </w:r>
+      <w:r>
+        <w:rPr>
+          <w:rFonts w:ascii="Times New Roman" w:hAnsi="Times New Roman" w:cs="Times New Roman"/>
+          <w:sz w:val="24"/>
+          <w:szCs w:val="24"/>
+        </w:rPr>
+        <w:t>Noise Removal in Speech Processing Using</w:t>
+      </w:r>
+      <w:r>
+        <w:rPr>
+          <w:rFonts w:ascii="Times New Roman" w:hAnsi="Times New Roman" w:cs="Times New Roman"/>
+          <w:sz w:val="24"/>
+          <w:szCs w:val="24"/>
+        </w:rPr>
+        <w:t xml:space="preserve"> Spectral Subtraction" in </w:t>
+      </w:r>
+      <w:r>
+        <w:rPr>
+          <w:rFonts w:ascii="Times New Roman" w:hAnsi="Times New Roman" w:cs="Times New Roman"/>
+          <w:i/>
+          <w:iCs/>
+          <w:sz w:val="24"/>
+          <w:szCs w:val="24"/>
+        </w:rPr>
+        <w:t>Journal of Signal and Information Processing</w:t>
+      </w:r>
+      <w:r>
+        <w:rPr>
+          <w:rFonts w:ascii="Times New Roman" w:hAnsi="Times New Roman" w:cs="Times New Roman"/>
+          <w:sz w:val="24"/>
+          <w:szCs w:val="24"/>
+        </w:rPr>
+        <w:t>,</w:t>
+      </w:r>
+      <w:r>
+        <w:rPr>
+          <w:rFonts w:ascii="Times New Roman" w:hAnsi="Times New Roman" w:cs="Times New Roman"/>
+          <w:sz w:val="24"/>
+          <w:szCs w:val="24"/>
+        </w:rPr>
+        <w:t xml:space="preserve"> 2012, </w:t>
+      </w:r>
+      <w:r>
+        <w:rPr>
+          <w:rFonts w:ascii="Times New Roman" w:hAnsi="Times New Roman" w:cs="Times New Roman"/>
+          <w:sz w:val="24"/>
+          <w:szCs w:val="24"/>
+        </w:rPr>
+        <w:t xml:space="preserve"> </w:t>
+      </w:r>
+      <w:r>
+        <w:rPr>
+          <w:rFonts w:ascii="Times New Roman" w:hAnsi="Times New Roman" w:cs="Times New Roman"/>
+          <w:sz w:val="24"/>
+          <w:szCs w:val="24"/>
+        </w:rPr>
+        <w:t xml:space="preserve">vol. 5 pp </w:t>
+      </w:r>
+      <w:r>
+        <w:rPr>
+          <w:rFonts w:ascii="Times New Roman" w:hAnsi="Times New Roman" w:cs="Times New Roman"/>
+          <w:sz w:val="24"/>
+          <w:szCs w:val="24"/>
+        </w:rPr>
+        <w:t xml:space="preserve">32-41. </w:t>
+      </w:r>
+    </w:p>
+    <w:p>
+      <w:pPr>
+        <w:spacing w:line="360" w:lineRule="auto"/>
+        <w:rPr>
+          <w:rFonts w:ascii="Times New Roman" w:hAnsi="Times New Roman" w:cs="Times New Roman"/>
+          <w:sz w:val="24"/>
+          <w:szCs w:val="24"/>
+        </w:rPr>
+      </w:pPr>
+      <w:r>
+        <w:rPr>
+          <w:rFonts w:ascii="Times New Roman" w:hAnsi="Times New Roman" w:cs="Times New Roman"/>
+          <w:sz w:val="24"/>
+          <w:szCs w:val="24"/>
+        </w:rPr>
+        <w:br w:type="page"/>
+      </w:r>
+    </w:p>
+    <w:p>
+      <w:pPr>
+        <w:spacing w:before="240" w:line="360" w:lineRule="auto"/>
+        <w:rPr>
+          <w:rFonts w:ascii="Times New Roman" w:hAnsi="Times New Roman" w:cs="Times New Roman"/>
+          <w:b/>
+          <w:bCs/>
+          <w:sz w:val="32"/>
+          <w:szCs w:val="32"/>
+        </w:rPr>
+      </w:pPr>
+      <w:r>
+        <w:rPr>
+          <w:rFonts w:ascii="Times New Roman" w:hAnsi="Times New Roman" w:cs="Times New Roman"/>
+          <w:b/>
+          <w:bCs/>
+          <w:sz w:val="32"/>
+          <w:szCs w:val="32"/>
+        </w:rPr>
+        <w:lastRenderedPageBreak/>
+        <w:t>Appendix</w:t>
+      </w:r>
+    </w:p>
+    <w:p>
+      <w:pPr>
+        <w:spacing w:before="240" w:line="360" w:lineRule="auto"/>
+        <w:rPr>
+          <w:rFonts w:ascii="Times New Roman" w:hAnsi="Times New Roman" w:cs="Times New Roman"/>
+          <w:b/>
+          <w:bCs/>
+          <w:sz w:val="28"/>
+          <w:szCs w:val="28"/>
+        </w:rPr>
+      </w:pPr>
+      <w:r>
+        <w:rPr>
+          <w:rFonts w:ascii="Times New Roman" w:hAnsi="Times New Roman" w:cs="Times New Roman"/>
+          <w:b/>
+          <w:bCs/>
+          <w:sz w:val="28"/>
+          <w:szCs w:val="28"/>
+        </w:rPr>
+        <w:t>Hidden Markov Model</w:t>
+      </w:r>
+    </w:p>
+    <w:p>
+      <w:pPr>
+        <w:spacing w:before="240" w:line="360" w:lineRule="auto"/>
+        <w:rPr>
+          <w:rFonts w:ascii="Times New Roman" w:eastAsiaTheme="minorEastAsia" w:hAnsi="Times New Roman" w:cs="Times New Roman"/>
+          <w:sz w:val="24"/>
+          <w:szCs w:val="24"/>
+        </w:rPr>
+      </w:pPr>
+      <w:r>
+        <w:rPr>
+          <w:rFonts w:ascii="Times New Roman" w:hAnsi="Times New Roman" w:cs="Times New Roman"/>
+          <w:sz w:val="24"/>
+          <w:szCs w:val="24"/>
+        </w:rPr>
+        <w:t xml:space="preserve">Hidden Markov models can be considered as an extension of Markov Models. In HMMs, underlying Markov processes with states </w:t>
+      </w:r>
+      <m:oMath>
+        <m:sSub>
+          <m:sSubPr>
+            <m:ctrlPr>
+              <w:rPr>
+                <w:rFonts w:ascii="Cambria Math" w:hAnsi="Cambria Math" w:cs="Times New Roman"/>
+                <w:i/>
+                <w:sz w:val="24"/>
+                <w:szCs w:val="24"/>
+              </w:rPr>
+            </m:ctrlPr>
+          </m:sSubPr>
+          <m:e>
+            <m:r>
+              <w:rPr>
+                <w:rFonts w:ascii="Cambria Math" w:hAnsi="Cambria Math" w:cs="Times New Roman"/>
+                <w:sz w:val="24"/>
+                <w:szCs w:val="24"/>
+              </w:rPr>
+              <m:t>z</m:t>
+            </m:r>
+          </m:e>
+          <m:sub>
+            <m:r>
+              <w:rPr>
+                <w:rFonts w:ascii="Cambria Math" w:hAnsi="Cambria Math" w:cs="Times New Roman"/>
+                <w:sz w:val="24"/>
+                <w:szCs w:val="24"/>
+              </w:rPr>
+              <m:t>1</m:t>
+            </m:r>
+          </m:sub>
+        </m:sSub>
+        <m:r>
+          <w:rPr>
+            <w:rFonts w:ascii="Cambria Math" w:hAnsi="Cambria Math" w:cs="Times New Roman"/>
+            <w:sz w:val="24"/>
+            <w:szCs w:val="24"/>
+          </w:rPr>
+          <m:t xml:space="preserve">, </m:t>
+        </m:r>
+        <m:sSub>
+          <m:sSubPr>
+            <m:ctrlPr>
+              <w:rPr>
+                <w:rFonts w:ascii="Cambria Math" w:hAnsi="Cambria Math" w:cs="Times New Roman"/>
+                <w:i/>
+                <w:sz w:val="24"/>
+                <w:szCs w:val="24"/>
+              </w:rPr>
+            </m:ctrlPr>
+          </m:sSubPr>
+          <m:e>
+            <m:r>
+              <w:rPr>
+                <w:rFonts w:ascii="Cambria Math" w:hAnsi="Cambria Math" w:cs="Times New Roman"/>
+                <w:sz w:val="24"/>
+                <w:szCs w:val="24"/>
+              </w:rPr>
+              <m:t>z</m:t>
+            </m:r>
+          </m:e>
+          <m:sub>
+            <m:r>
+              <w:rPr>
+                <w:rFonts w:ascii="Cambria Math" w:hAnsi="Cambria Math" w:cs="Times New Roman"/>
+                <w:sz w:val="24"/>
+                <w:szCs w:val="24"/>
+              </w:rPr>
+              <m:t>2</m:t>
+            </m:r>
+          </m:sub>
+        </m:sSub>
+        <m:r>
+          <w:rPr>
+            <w:rFonts w:ascii="Cambria Math" w:hAnsi="Cambria Math" w:cs="Times New Roman"/>
+            <w:sz w:val="24"/>
+            <w:szCs w:val="24"/>
+          </w:rPr>
+          <m:t xml:space="preserve">, …, </m:t>
+        </m:r>
+        <m:sSub>
+          <m:sSubPr>
+            <m:ctrlPr>
+              <w:rPr>
+                <w:rFonts w:ascii="Cambria Math" w:hAnsi="Cambria Math" w:cs="Times New Roman"/>
+                <w:i/>
+                <w:sz w:val="24"/>
+                <w:szCs w:val="24"/>
+              </w:rPr>
+            </m:ctrlPr>
+          </m:sSubPr>
+          <m:e>
+            <m:r>
+              <w:rPr>
+                <w:rFonts w:ascii="Cambria Math" w:hAnsi="Cambria Math" w:cs="Times New Roman"/>
+                <w:sz w:val="24"/>
+                <w:szCs w:val="24"/>
+              </w:rPr>
+              <m:t>z</m:t>
+            </m:r>
+          </m:e>
+          <m:sub>
+            <m:r>
+              <w:rPr>
+                <w:rFonts w:ascii="Cambria Math" w:hAnsi="Cambria Math" w:cs="Times New Roman"/>
+                <w:sz w:val="24"/>
+                <w:szCs w:val="24"/>
+              </w:rPr>
+              <m:t>n</m:t>
+            </m:r>
+          </m:sub>
+        </m:sSub>
+      </m:oMath>
+      <w:r>
+        <w:rPr>
+          <w:rFonts w:ascii="Times New Roman" w:eastAsiaTheme="minorEastAsia" w:hAnsi="Times New Roman" w:cs="Times New Roman"/>
+          <w:sz w:val="24"/>
+          <w:szCs w:val="24"/>
+        </w:rPr>
+        <w:t xml:space="preserve"> are present but cannot be observed directly. The emissions however, denoted by </w:t>
+      </w:r>
+      <m:oMath>
+        <m:sSub>
+          <m:sSubPr>
+            <m:ctrlPr>
+              <w:rPr>
+                <w:rFonts w:ascii="Cambria Math" w:eastAsiaTheme="minorEastAsia" w:hAnsi="Cambria Math" w:cs="Times New Roman"/>
+                <w:i/>
+                <w:sz w:val="24"/>
+                <w:szCs w:val="24"/>
+              </w:rPr>
+            </m:ctrlPr>
+          </m:sSubPr>
+          <m:e>
+            <m:r>
+              <w:rPr>
+                <w:rFonts w:ascii="Cambria Math" w:eastAsiaTheme="minorEastAsia" w:hAnsi="Cambria Math" w:cs="Times New Roman"/>
+                <w:sz w:val="24"/>
+                <w:szCs w:val="24"/>
+              </w:rPr>
+              <m:t>x</m:t>
+            </m:r>
+          </m:e>
+          <m:sub>
+            <m:r>
+              <w:rPr>
+                <w:rFonts w:ascii="Cambria Math" w:eastAsiaTheme="minorEastAsia" w:hAnsi="Cambria Math" w:cs="Times New Roman"/>
+                <w:sz w:val="24"/>
+                <w:szCs w:val="24"/>
+              </w:rPr>
+              <m:t>1</m:t>
+            </m:r>
+          </m:sub>
+        </m:sSub>
+        <m:r>
+          <w:rPr>
+            <w:rFonts w:ascii="Cambria Math" w:eastAsiaTheme="minorEastAsia" w:hAnsi="Cambria Math" w:cs="Times New Roman"/>
+            <w:sz w:val="24"/>
+            <w:szCs w:val="24"/>
+          </w:rPr>
+          <m:t xml:space="preserve">, </m:t>
+        </m:r>
+        <m:sSub>
+          <m:sSubPr>
+            <m:ctrlPr>
+              <w:rPr>
+                <w:rFonts w:ascii="Cambria Math" w:eastAsiaTheme="minorEastAsia" w:hAnsi="Cambria Math" w:cs="Times New Roman"/>
+                <w:i/>
+                <w:sz w:val="24"/>
+                <w:szCs w:val="24"/>
+              </w:rPr>
+            </m:ctrlPr>
+          </m:sSubPr>
+          <m:e>
+            <m:r>
+              <w:rPr>
+                <w:rFonts w:ascii="Cambria Math" w:eastAsiaTheme="minorEastAsia" w:hAnsi="Cambria Math" w:cs="Times New Roman"/>
+                <w:sz w:val="24"/>
+                <w:szCs w:val="24"/>
+              </w:rPr>
+              <m:t>x</m:t>
+            </m:r>
+          </m:e>
+          <m:sub>
+            <m:r>
+              <w:rPr>
+                <w:rFonts w:ascii="Cambria Math" w:eastAsiaTheme="minorEastAsia" w:hAnsi="Cambria Math" w:cs="Times New Roman"/>
+                <w:sz w:val="24"/>
+                <w:szCs w:val="24"/>
+              </w:rPr>
+              <m:t>2</m:t>
+            </m:r>
+          </m:sub>
+        </m:sSub>
+        <m:r>
+          <w:rPr>
+            <w:rFonts w:ascii="Cambria Math" w:eastAsiaTheme="minorEastAsia" w:hAnsi="Cambria Math" w:cs="Times New Roman"/>
+            <w:sz w:val="24"/>
+            <w:szCs w:val="24"/>
+          </w:rPr>
+          <m:t xml:space="preserve">, …, </m:t>
+        </m:r>
+        <m:sSub>
+          <m:sSubPr>
+            <m:ctrlPr>
+              <w:rPr>
+                <w:rFonts w:ascii="Cambria Math" w:eastAsiaTheme="minorEastAsia" w:hAnsi="Cambria Math" w:cs="Times New Roman"/>
+                <w:i/>
+                <w:sz w:val="24"/>
+                <w:szCs w:val="24"/>
+              </w:rPr>
+            </m:ctrlPr>
+          </m:sSubPr>
+          <m:e>
+            <m:r>
+              <w:rPr>
+                <w:rFonts w:ascii="Cambria Math" w:eastAsiaTheme="minorEastAsia" w:hAnsi="Cambria Math" w:cs="Times New Roman"/>
+                <w:sz w:val="24"/>
+                <w:szCs w:val="24"/>
+              </w:rPr>
+              <m:t>x</m:t>
+            </m:r>
+          </m:e>
+          <m:sub>
+            <m:r>
+              <w:rPr>
+                <w:rFonts w:ascii="Cambria Math" w:eastAsiaTheme="minorEastAsia" w:hAnsi="Cambria Math" w:cs="Times New Roman"/>
+                <w:sz w:val="24"/>
+                <w:szCs w:val="24"/>
+              </w:rPr>
+              <m:t>n</m:t>
+            </m:r>
+          </m:sub>
+        </m:sSub>
+      </m:oMath>
+      <w:r>
+        <w:rPr>
+          <w:rFonts w:ascii="Times New Roman" w:eastAsiaTheme="minorEastAsia" w:hAnsi="Times New Roman" w:cs="Times New Roman"/>
+          <w:sz w:val="24"/>
+          <w:szCs w:val="24"/>
+        </w:rPr>
+        <w:t xml:space="preserve"> which are the probabilistic function of the hidden states can be observed. These are helpful when we have to predict states based on what we can observe and when we do not care about how these states were generated. </w:t>
+      </w:r>
+    </w:p>
+    <w:p>
+      <w:pPr>
+        <w:spacing w:before="240" w:line="360" w:lineRule="auto"/>
+        <w:rPr>
+          <w:rFonts w:ascii="Times New Roman" w:eastAsiaTheme="minorEastAsia" w:hAnsi="Times New Roman" w:cs="Times New Roman"/>
+          <w:sz w:val="24"/>
+          <w:szCs w:val="24"/>
+        </w:rPr>
+      </w:pPr>
+      <w:r>
+        <w:rPr>
+          <w:rFonts w:ascii="Times New Roman" w:eastAsiaTheme="minorEastAsia" w:hAnsi="Times New Roman" w:cs="Times New Roman"/>
+          <w:sz w:val="24"/>
+          <w:szCs w:val="24"/>
+        </w:rPr>
+        <w:t xml:space="preserve">HMMs have other advantages too. Since HMM contains a Markov Model as its hidden layer, the underlying layer is also simplified since Markov Model assumes that all the past data can be eradicated in order to predict the future if the current data is present. </w:t>
+      </w:r>
+    </w:p>
+    <w:p>
+      <w:pPr>
+        <w:spacing w:before="240" w:line="360" w:lineRule="auto"/>
+        <w:rPr>
+          <w:rFonts w:ascii="Times New Roman" w:eastAsiaTheme="minorEastAsia" w:hAnsi="Times New Roman" w:cs="Times New Roman"/>
+          <w:b/>
+          <w:bCs/>
+          <w:sz w:val="28"/>
+          <w:szCs w:val="28"/>
+        </w:rPr>
+      </w:pPr>
+      <w:r>
+        <w:rPr>
+          <w:rFonts w:ascii="Times New Roman" w:eastAsiaTheme="minorEastAsia" w:hAnsi="Times New Roman" w:cs="Times New Roman"/>
+          <w:b/>
+          <w:bCs/>
+          <w:sz w:val="28"/>
+          <w:szCs w:val="28"/>
+        </w:rPr>
+        <w:t>Viterbi Algorithm</w:t>
+      </w:r>
+    </w:p>
+    <w:p>
+      <w:pPr>
+        <w:spacing w:before="240" w:line="360" w:lineRule="auto"/>
+        <w:rPr>
+          <w:rFonts w:ascii="Times New Roman" w:eastAsiaTheme="minorEastAsia" w:hAnsi="Times New Roman" w:cs="Times New Roman"/>
+          <w:sz w:val="24"/>
+          <w:szCs w:val="24"/>
+        </w:rPr>
+      </w:pPr>
+      <w:r>
+        <w:rPr>
+          <w:rFonts w:ascii="Times New Roman" w:eastAsiaTheme="minorEastAsia" w:hAnsi="Times New Roman" w:cs="Times New Roman"/>
+          <w:sz w:val="24"/>
+          <w:szCs w:val="24"/>
+        </w:rPr>
+        <w:t xml:space="preserve">Viterbi Algorithm solves the problem of finding optimal state sequence </w:t>
+      </w:r>
+    </w:p>
+    <w:p>
+      <w:pPr>
+        <w:spacing w:before="240" w:line="360" w:lineRule="auto"/>
+        <w:rPr>
+          <w:rFonts w:ascii="Times New Roman" w:eastAsiaTheme="minorEastAsia" w:hAnsi="Times New Roman" w:cs="Times New Roman"/>
+          <w:sz w:val="24"/>
+          <w:szCs w:val="24"/>
+        </w:rPr>
+      </w:pPr>
+      <m:oMathPara>
+        <m:oMath>
+          <m:sSup>
+            <m:sSupPr>
+              <m:ctrlPr>
+                <w:rPr>
+                  <w:rFonts w:ascii="Cambria Math" w:eastAsiaTheme="minorEastAsia" w:hAnsi="Cambria Math" w:cs="Times New Roman"/>
+                  <w:i/>
+                  <w:sz w:val="24"/>
+                  <w:szCs w:val="24"/>
+                </w:rPr>
+              </m:ctrlPr>
+            </m:sSupPr>
+            <m:e>
+              <m:r>
+                <w:rPr>
+                  <w:rFonts w:ascii="Cambria Math" w:eastAsiaTheme="minorEastAsia" w:hAnsi="Cambria Math" w:cs="Times New Roman"/>
+                  <w:sz w:val="24"/>
+                  <w:szCs w:val="24"/>
+                </w:rPr>
+                <m:t>q</m:t>
+              </m:r>
+            </m:e>
+            <m:sup>
+              <m:r>
+                <w:rPr>
+                  <w:rFonts w:ascii="Cambria Math" w:eastAsiaTheme="minorEastAsia" w:hAnsi="Cambria Math" w:cs="Times New Roman"/>
+                  <w:sz w:val="24"/>
+                  <w:szCs w:val="24"/>
+                </w:rPr>
+                <m:t>*</m:t>
+              </m:r>
+            </m:sup>
+          </m:sSup>
+          <m:r>
+            <w:rPr>
+              <w:rFonts w:ascii="Cambria Math" w:eastAsiaTheme="minorEastAsia" w:hAnsi="Cambria Math" w:cs="Times New Roman"/>
+              <w:sz w:val="24"/>
+              <w:szCs w:val="24"/>
+            </w:rPr>
+            <m:t xml:space="preserve"> ={</m:t>
+          </m:r>
+          <m:sSup>
+            <m:sSupPr>
+              <m:ctrlPr>
+                <w:rPr>
+                  <w:rFonts w:ascii="Cambria Math" w:eastAsiaTheme="minorEastAsia" w:hAnsi="Cambria Math" w:cs="Times New Roman"/>
+                  <w:i/>
+                  <w:sz w:val="24"/>
+                  <w:szCs w:val="24"/>
+                </w:rPr>
+              </m:ctrlPr>
+            </m:sSupPr>
+            <m:e>
+              <m:sSub>
+                <m:sSubPr>
+                  <m:ctrlPr>
+                    <w:rPr>
+                      <w:rFonts w:ascii="Cambria Math" w:eastAsiaTheme="minorEastAsia" w:hAnsi="Cambria Math" w:cs="Times New Roman"/>
+                      <w:i/>
+                      <w:sz w:val="24"/>
+                      <w:szCs w:val="24"/>
+                    </w:rPr>
+                  </m:ctrlPr>
+                </m:sSubPr>
+                <m:e>
+                  <m:r>
+                    <w:rPr>
+                      <w:rFonts w:ascii="Cambria Math" w:eastAsiaTheme="minorEastAsia" w:hAnsi="Cambria Math" w:cs="Times New Roman"/>
+                      <w:sz w:val="24"/>
+                      <w:szCs w:val="24"/>
+                    </w:rPr>
+                    <m:t>q</m:t>
+                  </m:r>
+                </m:e>
+                <m:sub>
+                  <m:r>
+                    <w:rPr>
+                      <w:rFonts w:ascii="Cambria Math" w:eastAsiaTheme="minorEastAsia" w:hAnsi="Cambria Math" w:cs="Times New Roman"/>
+                      <w:sz w:val="24"/>
+                      <w:szCs w:val="24"/>
+                    </w:rPr>
+                    <m:t>1</m:t>
+                  </m:r>
+                </m:sub>
+              </m:sSub>
+            </m:e>
+            <m:sup>
+              <m:r>
+                <w:rPr>
+                  <w:rFonts w:ascii="Cambria Math" w:eastAsiaTheme="minorEastAsia" w:hAnsi="Cambria Math" w:cs="Times New Roman"/>
+                  <w:sz w:val="24"/>
+                  <w:szCs w:val="24"/>
+                </w:rPr>
+                <m:t>*</m:t>
+              </m:r>
+            </m:sup>
+          </m:sSup>
+          <m:r>
+            <w:rPr>
+              <w:rFonts w:ascii="Cambria Math" w:eastAsiaTheme="minorEastAsia" w:hAnsi="Cambria Math" w:cs="Times New Roman"/>
+              <w:sz w:val="24"/>
+              <w:szCs w:val="24"/>
+            </w:rPr>
+            <m:t xml:space="preserve">, </m:t>
+          </m:r>
+          <m:sSup>
+            <m:sSupPr>
+              <m:ctrlPr>
+                <w:rPr>
+                  <w:rFonts w:ascii="Cambria Math" w:eastAsiaTheme="minorEastAsia" w:hAnsi="Cambria Math" w:cs="Times New Roman"/>
+                  <w:i/>
+                  <w:sz w:val="24"/>
+                  <w:szCs w:val="24"/>
+                </w:rPr>
+              </m:ctrlPr>
+            </m:sSupPr>
+            <m:e>
+              <m:sSub>
+                <m:sSubPr>
+                  <m:ctrlPr>
+                    <w:rPr>
+                      <w:rFonts w:ascii="Cambria Math" w:eastAsiaTheme="minorEastAsia" w:hAnsi="Cambria Math" w:cs="Times New Roman"/>
+                      <w:i/>
+                      <w:sz w:val="24"/>
+                      <w:szCs w:val="24"/>
+                    </w:rPr>
+                  </m:ctrlPr>
+                </m:sSubPr>
+                <m:e>
+                  <m:r>
+                    <w:rPr>
+                      <w:rFonts w:ascii="Cambria Math" w:eastAsiaTheme="minorEastAsia" w:hAnsi="Cambria Math" w:cs="Times New Roman"/>
+                      <w:sz w:val="24"/>
+                      <w:szCs w:val="24"/>
+                    </w:rPr>
+                    <m:t>q</m:t>
+                  </m:r>
+                </m:e>
+                <m:sub>
+                  <m:r>
+                    <w:rPr>
+                      <w:rFonts w:ascii="Cambria Math" w:eastAsiaTheme="minorEastAsia" w:hAnsi="Cambria Math" w:cs="Times New Roman"/>
+                      <w:sz w:val="24"/>
+                      <w:szCs w:val="24"/>
+                    </w:rPr>
+                    <m:t>2</m:t>
+                  </m:r>
+                </m:sub>
+              </m:sSub>
+            </m:e>
+            <m:sup>
+              <m:r>
+                <w:rPr>
+                  <w:rFonts w:ascii="Cambria Math" w:eastAsiaTheme="minorEastAsia" w:hAnsi="Cambria Math" w:cs="Times New Roman"/>
+                  <w:sz w:val="24"/>
+                  <w:szCs w:val="24"/>
+                </w:rPr>
+                <m:t>*</m:t>
+              </m:r>
+            </m:sup>
+          </m:sSup>
+          <m:r>
+            <w:rPr>
+              <w:rFonts w:ascii="Cambria Math" w:eastAsiaTheme="minorEastAsia" w:hAnsi="Cambria Math" w:cs="Times New Roman"/>
+              <w:sz w:val="24"/>
+              <w:szCs w:val="24"/>
+            </w:rPr>
+            <m:t xml:space="preserve">, … , </m:t>
+          </m:r>
+          <m:sSup>
+            <m:sSupPr>
+              <m:ctrlPr>
+                <w:rPr>
+                  <w:rFonts w:ascii="Cambria Math" w:eastAsiaTheme="minorEastAsia" w:hAnsi="Cambria Math" w:cs="Times New Roman"/>
+                  <w:i/>
+                  <w:sz w:val="24"/>
+                  <w:szCs w:val="24"/>
+                </w:rPr>
+              </m:ctrlPr>
+            </m:sSupPr>
+            <m:e>
+              <m:sSub>
+                <m:sSubPr>
+                  <m:ctrlPr>
+                    <w:rPr>
+                      <w:rFonts w:ascii="Cambria Math" w:eastAsiaTheme="minorEastAsia" w:hAnsi="Cambria Math" w:cs="Times New Roman"/>
+                      <w:i/>
+                      <w:sz w:val="24"/>
+                      <w:szCs w:val="24"/>
+                    </w:rPr>
+                  </m:ctrlPr>
+                </m:sSubPr>
+                <m:e>
+                  <m:r>
+                    <w:rPr>
+                      <w:rFonts w:ascii="Cambria Math" w:eastAsiaTheme="minorEastAsia" w:hAnsi="Cambria Math" w:cs="Times New Roman"/>
+                      <w:sz w:val="24"/>
+                      <w:szCs w:val="24"/>
+                    </w:rPr>
+                    <m:t>q</m:t>
+                  </m:r>
+                </m:e>
+                <m:sub>
+                  <m:r>
+                    <w:rPr>
+                      <w:rFonts w:ascii="Cambria Math" w:eastAsiaTheme="minorEastAsia" w:hAnsi="Cambria Math" w:cs="Times New Roman"/>
+                      <w:sz w:val="24"/>
+                      <w:szCs w:val="24"/>
+                    </w:rPr>
+                    <m:t>T</m:t>
+                  </m:r>
+                </m:sub>
+              </m:sSub>
+            </m:e>
+            <m:sup>
+              <m:r>
+                <w:rPr>
+                  <w:rFonts w:ascii="Cambria Math" w:eastAsiaTheme="minorEastAsia" w:hAnsi="Cambria Math" w:cs="Times New Roman"/>
+                  <w:sz w:val="24"/>
+                  <w:szCs w:val="24"/>
+                </w:rPr>
+                <m:t>*</m:t>
+              </m:r>
+            </m:sup>
+          </m:sSup>
+          <m:r>
+            <w:rPr>
+              <w:rFonts w:ascii="Cambria Math" w:eastAsiaTheme="minorEastAsia" w:hAnsi="Cambria Math" w:cs="Times New Roman"/>
+              <w:sz w:val="24"/>
+              <w:szCs w:val="24"/>
+            </w:rPr>
+            <m:t>}</m:t>
+          </m:r>
+        </m:oMath>
+      </m:oMathPara>
+    </w:p>
+    <w:p>
+      <w:pPr>
+        <w:spacing w:before="240" w:line="360" w:lineRule="auto"/>
+        <w:rPr>
+          <w:rFonts w:ascii="Times New Roman" w:eastAsiaTheme="minorEastAsia" w:hAnsi="Times New Roman" w:cs="Times New Roman"/>
+          <w:sz w:val="24"/>
+          <w:szCs w:val="24"/>
+        </w:rPr>
+      </w:pPr>
+      <w:r>
+        <w:rPr>
+          <w:rFonts w:ascii="Times New Roman" w:eastAsiaTheme="minorEastAsia" w:hAnsi="Times New Roman" w:cs="Times New Roman"/>
+          <w:sz w:val="24"/>
+          <w:szCs w:val="24"/>
+        </w:rPr>
+        <w:t xml:space="preserve">such that the probability </w:t>
+      </w:r>
+      <m:oMath>
+        <m:r>
+          <w:rPr>
+            <w:rFonts w:ascii="Cambria Math" w:eastAsiaTheme="minorEastAsia" w:hAnsi="Cambria Math" w:cs="Times New Roman"/>
+            <w:sz w:val="24"/>
+            <w:szCs w:val="24"/>
+          </w:rPr>
+          <m:t>p(</m:t>
+        </m:r>
+        <m:sSup>
+          <m:sSupPr>
+            <m:ctrlPr>
+              <w:rPr>
+                <w:rFonts w:ascii="Cambria Math" w:eastAsiaTheme="minorEastAsia" w:hAnsi="Cambria Math" w:cs="Times New Roman"/>
+                <w:i/>
+                <w:sz w:val="24"/>
+                <w:szCs w:val="24"/>
+              </w:rPr>
+            </m:ctrlPr>
+          </m:sSupPr>
+          <m:e>
+            <m:r>
+              <w:rPr>
+                <w:rFonts w:ascii="Cambria Math" w:eastAsiaTheme="minorEastAsia" w:hAnsi="Cambria Math" w:cs="Times New Roman"/>
+                <w:sz w:val="24"/>
+                <w:szCs w:val="24"/>
+              </w:rPr>
+              <m:t>q</m:t>
+            </m:r>
+          </m:e>
+          <m:sup>
+            <m:r>
+              <w:rPr>
+                <w:rFonts w:ascii="Cambria Math" w:eastAsiaTheme="minorEastAsia" w:hAnsi="Cambria Math" w:cs="Times New Roman"/>
+                <w:sz w:val="24"/>
+                <w:szCs w:val="24"/>
+              </w:rPr>
+              <m:t>*</m:t>
+            </m:r>
+          </m:sup>
+        </m:sSup>
+        <m:r>
+          <w:rPr>
+            <w:rFonts w:ascii="Cambria Math" w:eastAsiaTheme="minorEastAsia" w:hAnsi="Cambria Math" w:cs="Times New Roman"/>
+            <w:sz w:val="24"/>
+            <w:szCs w:val="24"/>
+          </w:rPr>
+          <m:t>)</m:t>
+        </m:r>
+      </m:oMath>
+      <w:r>
+        <w:rPr>
+          <w:rFonts w:ascii="Times New Roman" w:eastAsiaTheme="minorEastAsia" w:hAnsi="Times New Roman" w:cs="Times New Roman"/>
+          <w:sz w:val="24"/>
+          <w:szCs w:val="24"/>
+        </w:rPr>
+        <w:t xml:space="preserve"> is maximum given an observable sequence </w:t>
+      </w:r>
+      <m:oMath>
+        <m:r>
+          <w:rPr>
+            <w:rFonts w:ascii="Cambria Math" w:eastAsiaTheme="minorEastAsia" w:hAnsi="Cambria Math" w:cs="Times New Roman"/>
+            <w:sz w:val="24"/>
+            <w:szCs w:val="24"/>
+          </w:rPr>
+          <m:t>{</m:t>
+        </m:r>
+        <m:sSub>
+          <m:sSubPr>
+            <m:ctrlPr>
+              <w:rPr>
+                <w:rFonts w:ascii="Cambria Math" w:eastAsiaTheme="minorEastAsia" w:hAnsi="Cambria Math" w:cs="Times New Roman"/>
+                <w:i/>
+                <w:sz w:val="24"/>
+                <w:szCs w:val="24"/>
+              </w:rPr>
+            </m:ctrlPr>
+          </m:sSubPr>
+          <m:e>
+            <m:r>
+              <w:rPr>
+                <w:rFonts w:ascii="Cambria Math" w:eastAsiaTheme="minorEastAsia" w:hAnsi="Cambria Math" w:cs="Times New Roman"/>
+                <w:sz w:val="24"/>
+                <w:szCs w:val="24"/>
+              </w:rPr>
+              <m:t>o</m:t>
+            </m:r>
+          </m:e>
+          <m:sub>
+            <m:r>
+              <w:rPr>
+                <w:rFonts w:ascii="Cambria Math" w:eastAsiaTheme="minorEastAsia" w:hAnsi="Cambria Math" w:cs="Times New Roman"/>
+                <w:sz w:val="24"/>
+                <w:szCs w:val="24"/>
+              </w:rPr>
+              <m:t>1</m:t>
+            </m:r>
+          </m:sub>
+        </m:sSub>
+        <m:r>
+          <w:rPr>
+            <w:rFonts w:ascii="Cambria Math" w:eastAsiaTheme="minorEastAsia" w:hAnsi="Cambria Math" w:cs="Times New Roman"/>
+            <w:sz w:val="24"/>
+            <w:szCs w:val="24"/>
+          </w:rPr>
+          <m:t xml:space="preserve">, </m:t>
+        </m:r>
+        <m:sSub>
+          <m:sSubPr>
+            <m:ctrlPr>
+              <w:rPr>
+                <w:rFonts w:ascii="Cambria Math" w:eastAsiaTheme="minorEastAsia" w:hAnsi="Cambria Math" w:cs="Times New Roman"/>
+                <w:i/>
+                <w:sz w:val="24"/>
+                <w:szCs w:val="24"/>
+              </w:rPr>
+            </m:ctrlPr>
+          </m:sSubPr>
+          <m:e>
+            <m:r>
+              <w:rPr>
+                <w:rFonts w:ascii="Cambria Math" w:eastAsiaTheme="minorEastAsia" w:hAnsi="Cambria Math" w:cs="Times New Roman"/>
+                <w:sz w:val="24"/>
+                <w:szCs w:val="24"/>
+              </w:rPr>
+              <m:t>o</m:t>
+            </m:r>
+          </m:e>
+          <m:sub>
+            <m:r>
+              <w:rPr>
+                <w:rFonts w:ascii="Cambria Math" w:eastAsiaTheme="minorEastAsia" w:hAnsi="Cambria Math" w:cs="Times New Roman"/>
+                <w:sz w:val="24"/>
+                <w:szCs w:val="24"/>
+              </w:rPr>
+              <m:t>2</m:t>
+            </m:r>
+          </m:sub>
+        </m:sSub>
+        <m:r>
+          <w:rPr>
+            <w:rFonts w:ascii="Cambria Math" w:eastAsiaTheme="minorEastAsia" w:hAnsi="Cambria Math" w:cs="Times New Roman"/>
+            <w:sz w:val="24"/>
+            <w:szCs w:val="24"/>
+          </w:rPr>
+          <m:t xml:space="preserve">, …, </m:t>
+        </m:r>
+        <m:sSub>
+          <m:sSubPr>
+            <m:ctrlPr>
+              <w:rPr>
+                <w:rFonts w:ascii="Cambria Math" w:eastAsiaTheme="minorEastAsia" w:hAnsi="Cambria Math" w:cs="Times New Roman"/>
+                <w:i/>
+                <w:sz w:val="24"/>
+                <w:szCs w:val="24"/>
+              </w:rPr>
+            </m:ctrlPr>
+          </m:sSubPr>
+          <m:e>
+            <m:r>
+              <w:rPr>
+                <w:rFonts w:ascii="Cambria Math" w:eastAsiaTheme="minorEastAsia" w:hAnsi="Cambria Math" w:cs="Times New Roman"/>
+                <w:sz w:val="24"/>
+                <w:szCs w:val="24"/>
+              </w:rPr>
+              <m:t>o</m:t>
+            </m:r>
+          </m:e>
+          <m:sub>
+            <m:r>
+              <w:rPr>
+                <w:rFonts w:ascii="Cambria Math" w:eastAsiaTheme="minorEastAsia" w:hAnsi="Cambria Math" w:cs="Times New Roman"/>
+                <w:sz w:val="24"/>
+                <w:szCs w:val="24"/>
+              </w:rPr>
+              <m:t>T</m:t>
+            </m:r>
+          </m:sub>
+        </m:sSub>
+        <m:r>
+          <w:rPr>
+            <w:rFonts w:ascii="Cambria Math" w:eastAsiaTheme="minorEastAsia" w:hAnsi="Cambria Math" w:cs="Times New Roman"/>
+            <w:sz w:val="24"/>
+            <w:szCs w:val="24"/>
+          </w:rPr>
+          <m:t>}</m:t>
+        </m:r>
+      </m:oMath>
+      <w:r>
+        <w:rPr>
+          <w:rFonts w:ascii="Times New Roman" w:eastAsiaTheme="minorEastAsia" w:hAnsi="Times New Roman" w:cs="Times New Roman"/>
+          <w:sz w:val="24"/>
+          <w:szCs w:val="24"/>
+        </w:rPr>
+        <w:t xml:space="preserve"> given an HMM. </w:t>
+      </w:r>
+    </w:p>
+    <w:p>
+      <w:pPr>
+        <w:spacing w:before="240" w:line="360" w:lineRule="auto"/>
+        <w:rPr>
+          <w:rFonts w:ascii="Times New Roman" w:eastAsiaTheme="minorEastAsia" w:hAnsi="Times New Roman" w:cs="Times New Roman"/>
+          <w:sz w:val="24"/>
+          <w:szCs w:val="24"/>
+        </w:rPr>
+      </w:pPr>
+      <w:r>
+        <w:rPr>
+          <w:rFonts w:ascii="Times New Roman" w:eastAsiaTheme="minorEastAsia" w:hAnsi="Times New Roman" w:cs="Times New Roman"/>
+          <w:sz w:val="24"/>
+          <w:szCs w:val="24"/>
+        </w:rPr>
+        <w:t xml:space="preserve">The basic use of Viterbi algorithm is to predict words after giving a phoneme sequence. </w:t>
+      </w:r>
+    </w:p>
+    <w:p>
+      <w:pPr>
+        <w:spacing w:before="240" w:line="360" w:lineRule="auto"/>
+        <w:rPr>
+          <w:rFonts w:ascii="Times New Roman" w:hAnsi="Times New Roman" w:cs="Times New Roman"/>
+          <w:b/>
+          <w:bCs/>
+          <w:sz w:val="28"/>
+          <w:szCs w:val="28"/>
+        </w:rPr>
+      </w:pPr>
+      <w:r>
+        <w:rPr>
+          <w:rFonts w:ascii="Times New Roman" w:hAnsi="Times New Roman" w:cs="Times New Roman"/>
+          <w:b/>
+          <w:bCs/>
+          <w:sz w:val="28"/>
+          <w:szCs w:val="28"/>
+        </w:rPr>
+        <w:t xml:space="preserve">Miscellaneous </w:t>
+      </w:r>
+      <w:r>
+        <w:rPr>
+          <w:rFonts w:ascii="Times New Roman" w:hAnsi="Times New Roman" w:cs="Times New Roman"/>
+          <w:b/>
+          <w:bCs/>
+          <w:sz w:val="28"/>
+          <w:szCs w:val="28"/>
+        </w:rPr>
+        <w:t>Formulae</w:t>
+      </w:r>
+    </w:p>
+    <w:p>
+      <w:pPr>
+        <w:spacing w:before="240" w:line="360" w:lineRule="auto"/>
+        <w:rPr>
+          <w:rFonts w:ascii="Times New Roman" w:hAnsi="Times New Roman" w:cs="Times New Roman"/>
+          <w:b/>
+          <w:bCs/>
+          <w:sz w:val="24"/>
+          <w:szCs w:val="24"/>
+        </w:rPr>
+      </w:pPr>
+      <w:r>
+        <w:rPr>
+          <w:rFonts w:ascii="Times New Roman" w:hAnsi="Times New Roman" w:cs="Times New Roman"/>
+          <w:b/>
+          <w:bCs/>
+          <w:sz w:val="24"/>
+          <w:szCs w:val="24"/>
+        </w:rPr>
+        <w:t>Conversion to Mel Scale:</w:t>
+      </w:r>
+      <w:r>
+        <w:rPr>
+          <w:rFonts w:ascii="Times New Roman" w:hAnsi="Times New Roman" w:cs="Times New Roman"/>
+          <w:b/>
+          <w:bCs/>
+          <w:sz w:val="24"/>
+          <w:szCs w:val="24"/>
+        </w:rPr>
+        <w:t xml:space="preserve"> </w:t>
+      </w:r>
+      <m:oMath>
+        <m:r>
+          <w:rPr>
+            <w:rFonts w:ascii="Cambria Math" w:hAnsi="Cambria Math" w:cs="Times New Roman"/>
+            <w:sz w:val="24"/>
+            <w:szCs w:val="24"/>
+          </w:rPr>
+          <m:t>F</m:t>
+        </m:r>
+        <m:d>
+          <m:dPr>
+            <m:ctrlPr>
+              <w:rPr>
+                <w:rFonts w:ascii="Cambria Math" w:hAnsi="Cambria Math" w:cs="Times New Roman"/>
+                <w:i/>
+                <w:sz w:val="24"/>
+                <w:szCs w:val="24"/>
+              </w:rPr>
+            </m:ctrlPr>
+          </m:dPr>
+          <m:e>
+            <m:r>
+              <w:rPr>
+                <w:rFonts w:ascii="Cambria Math" w:hAnsi="Cambria Math" w:cs="Times New Roman"/>
+                <w:sz w:val="24"/>
+                <w:szCs w:val="24"/>
+              </w:rPr>
+              <m:t>mel</m:t>
+            </m:r>
+          </m:e>
+        </m:d>
+        <m:r>
+          <w:rPr>
+            <w:rFonts w:ascii="Cambria Math" w:hAnsi="Cambria Math" w:cs="Times New Roman"/>
+            <w:sz w:val="24"/>
+            <w:szCs w:val="24"/>
+          </w:rPr>
+          <m:t xml:space="preserve">=2595 </m:t>
+        </m:r>
+        <m:func>
+          <m:funcPr>
+            <m:ctrlPr>
+              <w:rPr>
+                <w:rFonts w:ascii="Cambria Math" w:hAnsi="Cambria Math" w:cs="Times New Roman"/>
+                <w:i/>
+                <w:sz w:val="24"/>
+                <w:szCs w:val="24"/>
+              </w:rPr>
+            </m:ctrlPr>
+          </m:funcPr>
+          <m:fName>
+            <m:sSub>
+              <m:sSubPr>
+                <m:ctrlPr>
+                  <w:rPr>
+                    <w:rFonts w:ascii="Cambria Math" w:hAnsi="Cambria Math" w:cs="Times New Roman"/>
+                    <w:i/>
+                    <w:sz w:val="24"/>
+                    <w:szCs w:val="24"/>
+                  </w:rPr>
+                </m:ctrlPr>
+              </m:sSubPr>
+              <m:e>
+                <m:r>
+                  <m:rPr>
+                    <m:sty m:val="p"/>
+                  </m:rPr>
+                  <w:rPr>
+                    <w:rFonts w:ascii="Cambria Math" w:hAnsi="Cambria Math" w:cs="Times New Roman"/>
+                    <w:sz w:val="24"/>
+                    <w:szCs w:val="24"/>
+                  </w:rPr>
+                  <m:t>log</m:t>
+                </m:r>
+              </m:e>
+              <m:sub>
+                <m:r>
+                  <w:rPr>
+                    <w:rFonts w:ascii="Cambria Math" w:hAnsi="Cambria Math" w:cs="Times New Roman"/>
+                    <w:sz w:val="24"/>
+                    <w:szCs w:val="24"/>
+                  </w:rPr>
+                  <m:t>10</m:t>
+                </m:r>
+              </m:sub>
+            </m:sSub>
+          </m:fName>
+          <m:e>
+            <m:d>
+              <m:dPr>
+                <m:ctrlPr>
+                  <w:rPr>
+                    <w:rFonts w:ascii="Cambria Math" w:hAnsi="Cambria Math" w:cs="Times New Roman"/>
+                    <w:i/>
+                    <w:sz w:val="24"/>
+                    <w:szCs w:val="24"/>
+                  </w:rPr>
+                </m:ctrlPr>
+              </m:dPr>
+              <m:e>
+                <m:r>
+                  <w:rPr>
+                    <w:rFonts w:ascii="Cambria Math" w:hAnsi="Cambria Math" w:cs="Times New Roman"/>
+                    <w:sz w:val="24"/>
+                    <w:szCs w:val="24"/>
+                  </w:rPr>
+                  <m:t>1+</m:t>
+                </m:r>
+                <m:f>
+                  <m:fPr>
+                    <m:ctrlPr>
+                      <w:rPr>
+                        <w:rFonts w:ascii="Cambria Math" w:hAnsi="Cambria Math" w:cs="Times New Roman"/>
+                        <w:i/>
+                        <w:sz w:val="24"/>
+                        <w:szCs w:val="24"/>
+                      </w:rPr>
+                    </m:ctrlPr>
+                  </m:fPr>
+                  <m:num>
+                    <m:r>
+                      <w:rPr>
+                        <w:rFonts w:ascii="Cambria Math" w:hAnsi="Cambria Math" w:cs="Times New Roman"/>
+                        <w:sz w:val="24"/>
+                        <w:szCs w:val="24"/>
+                      </w:rPr>
+                      <m:t>f</m:t>
+                    </m:r>
+                  </m:num>
+                  <m:den>
+                    <m:r>
+                      <w:rPr>
+                        <w:rFonts w:ascii="Cambria Math" w:hAnsi="Cambria Math" w:cs="Times New Roman"/>
+                        <w:sz w:val="24"/>
+                        <w:szCs w:val="24"/>
+                      </w:rPr>
+                      <m:t>700</m:t>
+                    </m:r>
+                  </m:den>
+                </m:f>
+              </m:e>
+            </m:d>
+            <m:r>
+              <w:rPr>
+                <w:rFonts w:ascii="Cambria Math" w:hAnsi="Cambria Math" w:cs="Times New Roman"/>
+                <w:sz w:val="24"/>
+                <w:szCs w:val="24"/>
+              </w:rPr>
+              <m:t>, f=freq.in Hz</m:t>
+            </m:r>
+          </m:e>
+        </m:func>
+        <m:r>
+          <m:rPr>
+            <m:sty m:val="bi"/>
+          </m:rPr>
+          <w:rPr>
+            <w:rFonts w:ascii="Cambria Math" w:hAnsi="Cambria Math" w:cs="Times New Roman"/>
+            <w:sz w:val="24"/>
+            <w:szCs w:val="24"/>
+          </w:rPr>
+          <m:t xml:space="preserve"> </m:t>
+        </m:r>
+      </m:oMath>
+    </w:p>
+    <w:p>
+      <w:pPr>
+        <w:spacing w:before="240" w:line="360" w:lineRule="auto"/>
+        <w:rPr>
+          <w:rFonts w:ascii="Times New Roman" w:eastAsiaTheme="minorEastAsia" w:hAnsi="Times New Roman" w:cs="Times New Roman"/>
+          <w:sz w:val="24"/>
+          <w:szCs w:val="24"/>
+        </w:rPr>
+      </w:pPr>
+      <w:r>
+        <w:rPr>
+          <w:rFonts w:ascii="Times New Roman" w:hAnsi="Times New Roman" w:cs="Times New Roman"/>
+          <w:b/>
+          <w:bCs/>
+          <w:sz w:val="24"/>
+          <w:szCs w:val="24"/>
+        </w:rPr>
+        <w:t>Hamming Window:</w:t>
+      </w:r>
+      <w:r>
+        <w:rPr>
+          <w:rFonts w:ascii="Times New Roman" w:hAnsi="Times New Roman" w:cs="Times New Roman"/>
+          <w:sz w:val="24"/>
+          <w:szCs w:val="24"/>
+        </w:rPr>
+        <w:t xml:space="preserve">  </w:t>
+      </w:r>
+      <m:oMath>
+        <m:r>
+          <w:rPr>
+            <w:rFonts w:ascii="Cambria Math" w:hAnsi="Cambria Math" w:cs="Times New Roman"/>
+            <w:sz w:val="24"/>
+            <w:szCs w:val="24"/>
+          </w:rPr>
+          <m:t>w</m:t>
+        </m:r>
+        <m:d>
+          <m:dPr>
+            <m:ctrlPr>
+              <w:rPr>
+                <w:rFonts w:ascii="Cambria Math" w:hAnsi="Cambria Math" w:cs="Times New Roman"/>
+                <w:i/>
+                <w:sz w:val="24"/>
+                <w:szCs w:val="24"/>
+              </w:rPr>
+            </m:ctrlPr>
+          </m:dPr>
+          <m:e>
+            <m:r>
+              <w:rPr>
+                <w:rFonts w:ascii="Cambria Math" w:hAnsi="Cambria Math" w:cs="Times New Roman"/>
+                <w:sz w:val="24"/>
+                <w:szCs w:val="24"/>
+              </w:rPr>
+              <m:t>n</m:t>
+            </m:r>
+          </m:e>
+        </m:d>
+        <m:r>
+          <w:rPr>
+            <w:rFonts w:ascii="Cambria Math" w:hAnsi="Cambria Math" w:cs="Times New Roman"/>
+            <w:sz w:val="24"/>
+            <w:szCs w:val="24"/>
+          </w:rPr>
+          <m:t>= α-β</m:t>
+        </m:r>
+        <m:func>
+          <m:funcPr>
+            <m:ctrlPr>
+              <w:rPr>
+                <w:rFonts w:ascii="Cambria Math" w:hAnsi="Cambria Math" w:cs="Times New Roman"/>
+                <w:i/>
+                <w:sz w:val="24"/>
+                <w:szCs w:val="24"/>
+              </w:rPr>
+            </m:ctrlPr>
+          </m:funcPr>
+          <m:fName>
+            <m:r>
+              <m:rPr>
+                <m:sty m:val="p"/>
+              </m:rPr>
+              <w:rPr>
+                <w:rFonts w:ascii="Cambria Math" w:hAnsi="Cambria Math" w:cs="Times New Roman"/>
+                <w:sz w:val="24"/>
+                <w:szCs w:val="24"/>
+              </w:rPr>
+              <m:t>cos</m:t>
+            </m:r>
+          </m:fName>
+          <m:e>
+            <m:d>
+              <m:dPr>
+                <m:ctrlPr>
+                  <w:rPr>
+                    <w:rFonts w:ascii="Cambria Math" w:hAnsi="Cambria Math" w:cs="Times New Roman"/>
+                    <w:i/>
+                    <w:sz w:val="24"/>
+                    <w:szCs w:val="24"/>
+                  </w:rPr>
+                </m:ctrlPr>
+              </m:dPr>
+              <m:e>
+                <m:f>
+                  <m:fPr>
+                    <m:ctrlPr>
+                      <w:rPr>
+                        <w:rFonts w:ascii="Cambria Math" w:hAnsi="Cambria Math" w:cs="Times New Roman"/>
+                        <w:i/>
+                        <w:sz w:val="24"/>
+                        <w:szCs w:val="24"/>
+                      </w:rPr>
+                    </m:ctrlPr>
+                  </m:fPr>
+                  <m:num>
+                    <m:r>
+                      <w:rPr>
+                        <w:rFonts w:ascii="Cambria Math" w:hAnsi="Cambria Math" w:cs="Times New Roman"/>
+                        <w:sz w:val="24"/>
+                        <w:szCs w:val="24"/>
+                      </w:rPr>
+                      <m:t>2π</m:t>
+                    </m:r>
+                    <m:d>
+                      <m:dPr>
+                        <m:ctrlPr>
+                          <w:rPr>
+                            <w:rFonts w:ascii="Cambria Math" w:hAnsi="Cambria Math" w:cs="Times New Roman"/>
+                            <w:i/>
+                            <w:sz w:val="24"/>
+                            <w:szCs w:val="24"/>
+                          </w:rPr>
+                        </m:ctrlPr>
+                      </m:dPr>
+                      <m:e>
+                        <m:r>
+                          <w:rPr>
+                            <w:rFonts w:ascii="Cambria Math" w:hAnsi="Cambria Math" w:cs="Times New Roman"/>
+                            <w:sz w:val="24"/>
+                            <w:szCs w:val="24"/>
+                          </w:rPr>
+                          <m:t>n-1</m:t>
+                        </m:r>
+                      </m:e>
+                    </m:d>
+                  </m:num>
+                  <m:den>
+                    <m:r>
+                      <w:rPr>
+                        <w:rFonts w:ascii="Cambria Math" w:hAnsi="Cambria Math" w:cs="Times New Roman"/>
+                        <w:sz w:val="24"/>
+                        <w:szCs w:val="24"/>
+                      </w:rPr>
+                      <m:t>N-1</m:t>
+                    </m:r>
+                  </m:den>
+                </m:f>
+              </m:e>
+            </m:d>
+            <m:r>
+              <w:rPr>
+                <w:rFonts w:ascii="Cambria Math" w:hAnsi="Cambria Math" w:cs="Times New Roman"/>
+                <w:sz w:val="24"/>
+                <w:szCs w:val="24"/>
+              </w:rPr>
+              <m:t>, n=0, 1, 2, …, N-1</m:t>
+            </m:r>
+          </m:e>
+        </m:func>
+      </m:oMath>
+    </w:p>
+    <w:p>
+      <w:pPr>
+        <w:spacing w:before="240" w:line="360" w:lineRule="auto"/>
+        <w:rPr>
+          <w:rFonts w:ascii="Times New Roman" w:eastAsiaTheme="minorEastAsia" w:hAnsi="Times New Roman" w:cs="Times New Roman"/>
+          <w:sz w:val="24"/>
+          <w:szCs w:val="24"/>
+        </w:rPr>
+      </w:pPr>
+    </w:p>
     <w:sectPr>
-      <w:footerReference w:type="default" r:id="rId7"/>
+      <w:footerReference w:type="default" r:id="rId8"/>
       <w:pgSz w:w="11909" w:h="16834" w:code="9"/>
       <w:pgMar w:top="1440" w:right="1440" w:bottom="1440" w:left="2160" w:header="720" w:footer="720" w:gutter="0"/>
       <w:cols w:space="720"/>
@@ -2164,7 +4337,7 @@
             <w:sz w:val="24"/>
             <w:szCs w:val="24"/>
           </w:rPr>
-          <w:t>5</w:t>
+          <w:t>10</w:t>
         </w:r>
         <w:r>
           <w:rPr>
@@ -2293,6 +4466,95 @@
     </w:lvl>
   </w:abstractNum>
   <w:abstractNum w:abstractNumId="1">
+    <w:nsid w:val="18D30027"/>
+    <w:multiLevelType w:val="hybridMultilevel"/>
+    <w:tmpl w:val="CFC2CE94"/>
+    <w:lvl w:ilvl="0" w:tplc="0409000F">
+      <w:start w:val="1"/>
+      <w:numFmt w:val="decimal"/>
+      <w:lvlText w:val="%1."/>
+      <w:lvlJc w:val="left"/>
+      <w:pPr>
+        <w:ind w:left="720" w:hanging="360"/>
+      </w:pPr>
+      <w:rPr>
+        <w:rFonts w:hint="default"/>
+      </w:rPr>
+    </w:lvl>
+    <w:lvl w:ilvl="1" w:tplc="04090019" w:tentative="1">
+      <w:start w:val="1"/>
+      <w:numFmt w:val="lowerLetter"/>
+      <w:lvlText w:val="%2."/>
+      <w:lvlJc w:val="left"/>
+      <w:pPr>
+        <w:ind w:left="1440" w:hanging="360"/>
+      </w:pPr>
+    </w:lvl>
+    <w:lvl w:ilvl="2" w:tplc="0409001B" w:tentative="1">
+      <w:start w:val="1"/>
+      <w:numFmt w:val="lowerRoman"/>
+      <w:lvlText w:val="%3."/>
+      <w:lvlJc w:val="right"/>
+      <w:pPr>
+        <w:ind w:left="2160" w:hanging="180"/>
+      </w:pPr>
+    </w:lvl>
+    <w:lvl w:ilvl="3" w:tplc="0409000F" w:tentative="1">
+      <w:start w:val="1"/>
+      <w:numFmt w:val="decimal"/>
+      <w:lvlText w:val="%4."/>
+      <w:lvlJc w:val="left"/>
+      <w:pPr>
+        <w:ind w:left="2880" w:hanging="360"/>
+      </w:pPr>
+    </w:lvl>
+    <w:lvl w:ilvl="4" w:tplc="04090019" w:tentative="1">
+      <w:start w:val="1"/>
+      <w:numFmt w:val="lowerLetter"/>
+      <w:lvlText w:val="%5."/>
+      <w:lvlJc w:val="left"/>
+      <w:pPr>
+        <w:ind w:left="3600" w:hanging="360"/>
+      </w:pPr>
+    </w:lvl>
+    <w:lvl w:ilvl="5" w:tplc="0409001B" w:tentative="1">
+      <w:start w:val="1"/>
+      <w:numFmt w:val="lowerRoman"/>
+      <w:lvlText w:val="%6."/>
+      <w:lvlJc w:val="right"/>
+      <w:pPr>
+        <w:ind w:left="4320" w:hanging="180"/>
+      </w:pPr>
+    </w:lvl>
+    <w:lvl w:ilvl="6" w:tplc="0409000F" w:tentative="1">
+      <w:start w:val="1"/>
+      <w:numFmt w:val="decimal"/>
+      <w:lvlText w:val="%7."/>
+      <w:lvlJc w:val="left"/>
+      <w:pPr>
+        <w:ind w:left="5040" w:hanging="360"/>
+      </w:pPr>
+    </w:lvl>
+    <w:lvl w:ilvl="7" w:tplc="04090019" w:tentative="1">
+      <w:start w:val="1"/>
+      <w:numFmt w:val="lowerLetter"/>
+      <w:lvlText w:val="%8."/>
+      <w:lvlJc w:val="left"/>
+      <w:pPr>
+        <w:ind w:left="5760" w:hanging="360"/>
+      </w:pPr>
+    </w:lvl>
+    <w:lvl w:ilvl="8" w:tplc="0409001B" w:tentative="1">
+      <w:start w:val="1"/>
+      <w:numFmt w:val="lowerRoman"/>
+      <w:lvlText w:val="%9."/>
+      <w:lvlJc w:val="right"/>
+      <w:pPr>
+        <w:ind w:left="6480" w:hanging="180"/>
+      </w:pPr>
+    </w:lvl>
+  </w:abstractNum>
+  <w:abstractNum w:abstractNumId="2">
     <w:nsid w:val="32E52FED"/>
     <w:multiLevelType w:val="hybridMultilevel"/>
     <w:tmpl w:val="AE9AF332"/>
@@ -2381,7 +4643,7 @@
       </w:pPr>
     </w:lvl>
   </w:abstractNum>
-  <w:abstractNum w:abstractNumId="2">
+  <w:abstractNum w:abstractNumId="3">
     <w:nsid w:val="370C0676"/>
     <w:multiLevelType w:val="hybridMultilevel"/>
     <w:tmpl w:val="973A109C"/>
@@ -2467,7 +4729,96 @@
       </w:pPr>
     </w:lvl>
   </w:abstractNum>
-  <w:abstractNum w:abstractNumId="3">
+  <w:abstractNum w:abstractNumId="4">
+    <w:nsid w:val="39E96253"/>
+    <w:multiLevelType w:val="hybridMultilevel"/>
+    <w:tmpl w:val="76D64F04"/>
+    <w:lvl w:ilvl="0" w:tplc="04090019">
+      <w:start w:val="1"/>
+      <w:numFmt w:val="lowerLetter"/>
+      <w:lvlText w:val="%1."/>
+      <w:lvlJc w:val="left"/>
+      <w:pPr>
+        <w:ind w:left="720" w:hanging="360"/>
+      </w:pPr>
+      <w:rPr>
+        <w:rFonts w:hint="default"/>
+      </w:rPr>
+    </w:lvl>
+    <w:lvl w:ilvl="1" w:tplc="04090019">
+      <w:start w:val="1"/>
+      <w:numFmt w:val="lowerLetter"/>
+      <w:lvlText w:val="%2."/>
+      <w:lvlJc w:val="left"/>
+      <w:pPr>
+        <w:ind w:left="1440" w:hanging="360"/>
+      </w:pPr>
+    </w:lvl>
+    <w:lvl w:ilvl="2" w:tplc="0409001B" w:tentative="1">
+      <w:start w:val="1"/>
+      <w:numFmt w:val="lowerRoman"/>
+      <w:lvlText w:val="%3."/>
+      <w:lvlJc w:val="right"/>
+      <w:pPr>
+        <w:ind w:left="2160" w:hanging="180"/>
+      </w:pPr>
+    </w:lvl>
+    <w:lvl w:ilvl="3" w:tplc="0409000F" w:tentative="1">
+      <w:start w:val="1"/>
+      <w:numFmt w:val="decimal"/>
+      <w:lvlText w:val="%4."/>
+      <w:lvlJc w:val="left"/>
+      <w:pPr>
+        <w:ind w:left="2880" w:hanging="360"/>
+      </w:pPr>
+    </w:lvl>
+    <w:lvl w:ilvl="4" w:tplc="04090019" w:tentative="1">
+      <w:start w:val="1"/>
+      <w:numFmt w:val="lowerLetter"/>
+      <w:lvlText w:val="%5."/>
+      <w:lvlJc w:val="left"/>
+      <w:pPr>
+        <w:ind w:left="3600" w:hanging="360"/>
+      </w:pPr>
+    </w:lvl>
+    <w:lvl w:ilvl="5" w:tplc="0409001B" w:tentative="1">
+      <w:start w:val="1"/>
+      <w:numFmt w:val="lowerRoman"/>
+      <w:lvlText w:val="%6."/>
+      <w:lvlJc w:val="right"/>
+      <w:pPr>
+        <w:ind w:left="4320" w:hanging="180"/>
+      </w:pPr>
+    </w:lvl>
+    <w:lvl w:ilvl="6" w:tplc="0409000F" w:tentative="1">
+      <w:start w:val="1"/>
+      <w:numFmt w:val="decimal"/>
+      <w:lvlText w:val="%7."/>
+      <w:lvlJc w:val="left"/>
+      <w:pPr>
+        <w:ind w:left="5040" w:hanging="360"/>
+      </w:pPr>
+    </w:lvl>
+    <w:lvl w:ilvl="7" w:tplc="04090019" w:tentative="1">
+      <w:start w:val="1"/>
+      <w:numFmt w:val="lowerLetter"/>
+      <w:lvlText w:val="%8."/>
+      <w:lvlJc w:val="left"/>
+      <w:pPr>
+        <w:ind w:left="5760" w:hanging="360"/>
+      </w:pPr>
+    </w:lvl>
+    <w:lvl w:ilvl="8" w:tplc="0409001B" w:tentative="1">
+      <w:start w:val="1"/>
+      <w:numFmt w:val="lowerRoman"/>
+      <w:lvlText w:val="%9."/>
+      <w:lvlJc w:val="right"/>
+      <w:pPr>
+        <w:ind w:left="6480" w:hanging="180"/>
+      </w:pPr>
+    </w:lvl>
+  </w:abstractNum>
+  <w:abstractNum w:abstractNumId="5">
     <w:nsid w:val="5DDC0802"/>
     <w:multiLevelType w:val="hybridMultilevel"/>
     <w:tmpl w:val="E56867FE"/>
@@ -2553,7 +4904,7 @@
       </w:pPr>
     </w:lvl>
   </w:abstractNum>
-  <w:abstractNum w:abstractNumId="4">
+  <w:abstractNum w:abstractNumId="6">
     <w:nsid w:val="618A48B5"/>
     <w:multiLevelType w:val="hybridMultilevel"/>
     <w:tmpl w:val="F2B0E1BC"/>
@@ -2639,7 +4990,7 @@
       </w:pPr>
     </w:lvl>
   </w:abstractNum>
-  <w:abstractNum w:abstractNumId="5">
+  <w:abstractNum w:abstractNumId="7">
     <w:nsid w:val="6AE47ADE"/>
     <w:multiLevelType w:val="hybridMultilevel"/>
     <w:tmpl w:val="06E843CC"/>
@@ -2728,7 +5079,7 @@
       </w:pPr>
     </w:lvl>
   </w:abstractNum>
-  <w:abstractNum w:abstractNumId="6">
+  <w:abstractNum w:abstractNumId="8">
     <w:nsid w:val="772940A6"/>
     <w:multiLevelType w:val="hybridMultilevel"/>
     <w:tmpl w:val="BA98CCB6"/>
@@ -2815,25 +5166,31 @@
     </w:lvl>
   </w:abstractNum>
   <w:num w:numId="1">
-    <w:abstractNumId w:val="3"/>
+    <w:abstractNumId w:val="5"/>
   </w:num>
   <w:num w:numId="2">
-    <w:abstractNumId w:val="1"/>
+    <w:abstractNumId w:val="2"/>
   </w:num>
   <w:num w:numId="3">
-    <w:abstractNumId w:val="6"/>
+    <w:abstractNumId w:val="8"/>
   </w:num>
   <w:num w:numId="4">
     <w:abstractNumId w:val="0"/>
   </w:num>
   <w:num w:numId="5">
-    <w:abstractNumId w:val="2"/>
+    <w:abstractNumId w:val="3"/>
   </w:num>
   <w:num w:numId="6">
-    <w:abstractNumId w:val="4"/>
+    <w:abstractNumId w:val="6"/>
   </w:num>
   <w:num w:numId="7">
-    <w:abstractNumId w:val="5"/>
+    <w:abstractNumId w:val="7"/>
+  </w:num>
+  <w:num w:numId="8">
+    <w:abstractNumId w:val="1"/>
+  </w:num>
+  <w:num w:numId="9">
+    <w:abstractNumId w:val="4"/>
   </w:num>
 </w:numbering>
 </file>
@@ -3046,6 +5403,169 @@
       <w:szCs w:val="26"/>
     </w:rPr>
   </w:style>
+  <w:style w:type="paragraph" w:styleId="Heading3">
+    <w:name w:val="heading 3"/>
+    <w:basedOn w:val="Normal"/>
+    <w:next w:val="Normal"/>
+    <w:link w:val="Heading3Char"/>
+    <w:uiPriority w:val="9"/>
+    <w:semiHidden/>
+    <w:unhideWhenUsed/>
+    <w:qFormat/>
+    <w:rsid w:val="00B55048"/>
+    <w:pPr>
+      <w:keepNext/>
+      <w:keepLines/>
+      <w:spacing w:before="200"/>
+      <w:outlineLvl w:val="2"/>
+    </w:pPr>
+    <w:rPr>
+      <w:rFonts w:asciiTheme="majorHAnsi" w:eastAsiaTheme="majorEastAsia" w:hAnsiTheme="majorHAnsi" w:cstheme="majorBidi"/>
+      <w:b/>
+      <w:bCs/>
+      <w:color w:val="4F81BD" w:themeColor="accent1"/>
+    </w:rPr>
+  </w:style>
+  <w:style w:type="paragraph" w:styleId="Heading4">
+    <w:name w:val="heading 4"/>
+    <w:basedOn w:val="Normal"/>
+    <w:next w:val="Normal"/>
+    <w:link w:val="Heading4Char"/>
+    <w:uiPriority w:val="9"/>
+    <w:semiHidden/>
+    <w:unhideWhenUsed/>
+    <w:qFormat/>
+    <w:rsid w:val="00B55048"/>
+    <w:pPr>
+      <w:keepNext/>
+      <w:keepLines/>
+      <w:spacing w:before="200"/>
+      <w:outlineLvl w:val="3"/>
+    </w:pPr>
+    <w:rPr>
+      <w:rFonts w:asciiTheme="majorHAnsi" w:eastAsiaTheme="majorEastAsia" w:hAnsiTheme="majorHAnsi" w:cstheme="majorBidi"/>
+      <w:b/>
+      <w:bCs/>
+      <w:i/>
+      <w:iCs/>
+      <w:color w:val="4F81BD" w:themeColor="accent1"/>
+    </w:rPr>
+  </w:style>
+  <w:style w:type="paragraph" w:styleId="Heading5">
+    <w:name w:val="heading 5"/>
+    <w:basedOn w:val="Normal"/>
+    <w:next w:val="Normal"/>
+    <w:link w:val="Heading5Char"/>
+    <w:uiPriority w:val="9"/>
+    <w:semiHidden/>
+    <w:unhideWhenUsed/>
+    <w:qFormat/>
+    <w:rsid w:val="00B55048"/>
+    <w:pPr>
+      <w:keepNext/>
+      <w:keepLines/>
+      <w:spacing w:before="200"/>
+      <w:outlineLvl w:val="4"/>
+    </w:pPr>
+    <w:rPr>
+      <w:rFonts w:asciiTheme="majorHAnsi" w:eastAsiaTheme="majorEastAsia" w:hAnsiTheme="majorHAnsi" w:cstheme="majorBidi"/>
+      <w:color w:val="243F60" w:themeColor="accent1" w:themeShade="7F"/>
+    </w:rPr>
+  </w:style>
+  <w:style w:type="paragraph" w:styleId="Heading6">
+    <w:name w:val="heading 6"/>
+    <w:basedOn w:val="Normal"/>
+    <w:next w:val="Normal"/>
+    <w:link w:val="Heading6Char"/>
+    <w:uiPriority w:val="9"/>
+    <w:semiHidden/>
+    <w:unhideWhenUsed/>
+    <w:qFormat/>
+    <w:rsid w:val="00B55048"/>
+    <w:pPr>
+      <w:keepNext/>
+      <w:keepLines/>
+      <w:spacing w:before="200"/>
+      <w:outlineLvl w:val="5"/>
+    </w:pPr>
+    <w:rPr>
+      <w:rFonts w:asciiTheme="majorHAnsi" w:eastAsiaTheme="majorEastAsia" w:hAnsiTheme="majorHAnsi" w:cstheme="majorBidi"/>
+      <w:i/>
+      <w:iCs/>
+      <w:color w:val="243F60" w:themeColor="accent1" w:themeShade="7F"/>
+    </w:rPr>
+  </w:style>
+  <w:style w:type="paragraph" w:styleId="Heading7">
+    <w:name w:val="heading 7"/>
+    <w:basedOn w:val="Normal"/>
+    <w:next w:val="Normal"/>
+    <w:link w:val="Heading7Char"/>
+    <w:uiPriority w:val="9"/>
+    <w:semiHidden/>
+    <w:unhideWhenUsed/>
+    <w:qFormat/>
+    <w:rsid w:val="00B55048"/>
+    <w:pPr>
+      <w:keepNext/>
+      <w:keepLines/>
+      <w:spacing w:before="200"/>
+      <w:outlineLvl w:val="6"/>
+    </w:pPr>
+    <w:rPr>
+      <w:rFonts w:asciiTheme="majorHAnsi" w:eastAsiaTheme="majorEastAsia" w:hAnsiTheme="majorHAnsi" w:cstheme="majorBidi"/>
+      <w:i/>
+      <w:iCs/>
+      <w:color w:val="404040" w:themeColor="text1" w:themeTint="BF"/>
+    </w:rPr>
+  </w:style>
+  <w:style w:type="paragraph" w:styleId="Heading8">
+    <w:name w:val="heading 8"/>
+    <w:basedOn w:val="Normal"/>
+    <w:next w:val="Normal"/>
+    <w:link w:val="Heading8Char"/>
+    <w:uiPriority w:val="9"/>
+    <w:semiHidden/>
+    <w:unhideWhenUsed/>
+    <w:qFormat/>
+    <w:rsid w:val="00B55048"/>
+    <w:pPr>
+      <w:keepNext/>
+      <w:keepLines/>
+      <w:spacing w:before="200"/>
+      <w:outlineLvl w:val="7"/>
+    </w:pPr>
+    <w:rPr>
+      <w:rFonts w:asciiTheme="majorHAnsi" w:eastAsiaTheme="majorEastAsia" w:hAnsiTheme="majorHAnsi" w:cstheme="majorBidi"/>
+      <w:color w:val="404040" w:themeColor="text1" w:themeTint="BF"/>
+      <w:sz w:val="20"/>
+      <w:szCs w:val="20"/>
+    </w:rPr>
+  </w:style>
+  <w:style w:type="paragraph" w:styleId="Heading9">
+    <w:name w:val="heading 9"/>
+    <w:basedOn w:val="Normal"/>
+    <w:next w:val="Normal"/>
+    <w:link w:val="Heading9Char"/>
+    <w:uiPriority w:val="9"/>
+    <w:semiHidden/>
+    <w:unhideWhenUsed/>
+    <w:qFormat/>
+    <w:rsid w:val="00B55048"/>
+    <w:pPr>
+      <w:keepNext/>
+      <w:keepLines/>
+      <w:spacing w:before="200"/>
+      <w:outlineLvl w:val="8"/>
+    </w:pPr>
+    <w:rPr>
+      <w:rFonts w:asciiTheme="majorHAnsi" w:eastAsiaTheme="majorEastAsia" w:hAnsiTheme="majorHAnsi" w:cstheme="majorBidi"/>
+      <w:i/>
+      <w:iCs/>
+      <w:color w:val="404040" w:themeColor="text1" w:themeTint="BF"/>
+      <w:sz w:val="20"/>
+      <w:szCs w:val="20"/>
+    </w:rPr>
+  </w:style>
   <w:style w:type="character" w:default="1" w:styleId="DefaultParagraphFont">
     <w:name w:val="Default Paragraph Font"/>
     <w:uiPriority w:val="1"/>
@@ -3215,7 +5735,486 @@
     <w:uiPriority w:val="99"/>
     <w:rsid w:val="005B0D01"/>
   </w:style>
+  <w:style w:type="character" w:styleId="PlaceholderText">
+    <w:name w:val="Placeholder Text"/>
+    <w:basedOn w:val="DefaultParagraphFont"/>
+    <w:uiPriority w:val="99"/>
+    <w:semiHidden/>
+    <w:rsid w:val="00C6112A"/>
+    <w:rPr>
+      <w:color w:val="808080"/>
+    </w:rPr>
+  </w:style>
+  <w:style w:type="character" w:customStyle="1" w:styleId="Heading3Char">
+    <w:name w:val="Heading 3 Char"/>
+    <w:basedOn w:val="DefaultParagraphFont"/>
+    <w:link w:val="Heading3"/>
+    <w:uiPriority w:val="9"/>
+    <w:semiHidden/>
+    <w:rsid w:val="00B55048"/>
+    <w:rPr>
+      <w:rFonts w:asciiTheme="majorHAnsi" w:eastAsiaTheme="majorEastAsia" w:hAnsiTheme="majorHAnsi" w:cstheme="majorBidi"/>
+      <w:b/>
+      <w:bCs/>
+      <w:color w:val="4F81BD" w:themeColor="accent1"/>
+    </w:rPr>
+  </w:style>
+  <w:style w:type="character" w:customStyle="1" w:styleId="Heading4Char">
+    <w:name w:val="Heading 4 Char"/>
+    <w:basedOn w:val="DefaultParagraphFont"/>
+    <w:link w:val="Heading4"/>
+    <w:uiPriority w:val="9"/>
+    <w:semiHidden/>
+    <w:rsid w:val="00B55048"/>
+    <w:rPr>
+      <w:rFonts w:asciiTheme="majorHAnsi" w:eastAsiaTheme="majorEastAsia" w:hAnsiTheme="majorHAnsi" w:cstheme="majorBidi"/>
+      <w:b/>
+      <w:bCs/>
+      <w:i/>
+      <w:iCs/>
+      <w:color w:val="4F81BD" w:themeColor="accent1"/>
+    </w:rPr>
+  </w:style>
+  <w:style w:type="character" w:customStyle="1" w:styleId="Heading5Char">
+    <w:name w:val="Heading 5 Char"/>
+    <w:basedOn w:val="DefaultParagraphFont"/>
+    <w:link w:val="Heading5"/>
+    <w:uiPriority w:val="9"/>
+    <w:semiHidden/>
+    <w:rsid w:val="00B55048"/>
+    <w:rPr>
+      <w:rFonts w:asciiTheme="majorHAnsi" w:eastAsiaTheme="majorEastAsia" w:hAnsiTheme="majorHAnsi" w:cstheme="majorBidi"/>
+      <w:color w:val="243F60" w:themeColor="accent1" w:themeShade="7F"/>
+    </w:rPr>
+  </w:style>
+  <w:style w:type="character" w:customStyle="1" w:styleId="Heading6Char">
+    <w:name w:val="Heading 6 Char"/>
+    <w:basedOn w:val="DefaultParagraphFont"/>
+    <w:link w:val="Heading6"/>
+    <w:uiPriority w:val="9"/>
+    <w:semiHidden/>
+    <w:rsid w:val="00B55048"/>
+    <w:rPr>
+      <w:rFonts w:asciiTheme="majorHAnsi" w:eastAsiaTheme="majorEastAsia" w:hAnsiTheme="majorHAnsi" w:cstheme="majorBidi"/>
+      <w:i/>
+      <w:iCs/>
+      <w:color w:val="243F60" w:themeColor="accent1" w:themeShade="7F"/>
+    </w:rPr>
+  </w:style>
+  <w:style w:type="character" w:customStyle="1" w:styleId="Heading7Char">
+    <w:name w:val="Heading 7 Char"/>
+    <w:basedOn w:val="DefaultParagraphFont"/>
+    <w:link w:val="Heading7"/>
+    <w:uiPriority w:val="9"/>
+    <w:semiHidden/>
+    <w:rsid w:val="00B55048"/>
+    <w:rPr>
+      <w:rFonts w:asciiTheme="majorHAnsi" w:eastAsiaTheme="majorEastAsia" w:hAnsiTheme="majorHAnsi" w:cstheme="majorBidi"/>
+      <w:i/>
+      <w:iCs/>
+      <w:color w:val="404040" w:themeColor="text1" w:themeTint="BF"/>
+    </w:rPr>
+  </w:style>
+  <w:style w:type="character" w:customStyle="1" w:styleId="Heading8Char">
+    <w:name w:val="Heading 8 Char"/>
+    <w:basedOn w:val="DefaultParagraphFont"/>
+    <w:link w:val="Heading8"/>
+    <w:uiPriority w:val="9"/>
+    <w:semiHidden/>
+    <w:rsid w:val="00B55048"/>
+    <w:rPr>
+      <w:rFonts w:asciiTheme="majorHAnsi" w:eastAsiaTheme="majorEastAsia" w:hAnsiTheme="majorHAnsi" w:cstheme="majorBidi"/>
+      <w:color w:val="404040" w:themeColor="text1" w:themeTint="BF"/>
+      <w:sz w:val="20"/>
+      <w:szCs w:val="20"/>
+    </w:rPr>
+  </w:style>
+  <w:style w:type="character" w:customStyle="1" w:styleId="Heading9Char">
+    <w:name w:val="Heading 9 Char"/>
+    <w:basedOn w:val="DefaultParagraphFont"/>
+    <w:link w:val="Heading9"/>
+    <w:uiPriority w:val="9"/>
+    <w:semiHidden/>
+    <w:rsid w:val="00B55048"/>
+    <w:rPr>
+      <w:rFonts w:asciiTheme="majorHAnsi" w:eastAsiaTheme="majorEastAsia" w:hAnsiTheme="majorHAnsi" w:cstheme="majorBidi"/>
+      <w:i/>
+      <w:iCs/>
+      <w:color w:val="404040" w:themeColor="text1" w:themeTint="BF"/>
+      <w:sz w:val="20"/>
+      <w:szCs w:val="20"/>
+    </w:rPr>
+  </w:style>
+  <w:style w:type="paragraph" w:styleId="Title">
+    <w:name w:val="Title"/>
+    <w:basedOn w:val="Normal"/>
+    <w:next w:val="Normal"/>
+    <w:link w:val="TitleChar"/>
+    <w:uiPriority w:val="10"/>
+    <w:qFormat/>
+    <w:rsid w:val="00B55048"/>
+    <w:pPr>
+      <w:pBdr>
+        <w:bottom w:val="single" w:sz="8" w:space="4" w:color="4F81BD" w:themeColor="accent1"/>
+      </w:pBdr>
+      <w:spacing w:after="300"/>
+      <w:contextualSpacing/>
+    </w:pPr>
+    <w:rPr>
+      <w:rFonts w:asciiTheme="majorHAnsi" w:eastAsiaTheme="majorEastAsia" w:hAnsiTheme="majorHAnsi" w:cstheme="majorBidi"/>
+      <w:color w:val="17365D" w:themeColor="text2" w:themeShade="BF"/>
+      <w:spacing w:val="5"/>
+      <w:kern w:val="28"/>
+      <w:sz w:val="52"/>
+      <w:szCs w:val="52"/>
+    </w:rPr>
+  </w:style>
+  <w:style w:type="character" w:customStyle="1" w:styleId="TitleChar">
+    <w:name w:val="Title Char"/>
+    <w:basedOn w:val="DefaultParagraphFont"/>
+    <w:link w:val="Title"/>
+    <w:uiPriority w:val="10"/>
+    <w:rsid w:val="00B55048"/>
+    <w:rPr>
+      <w:rFonts w:asciiTheme="majorHAnsi" w:eastAsiaTheme="majorEastAsia" w:hAnsiTheme="majorHAnsi" w:cstheme="majorBidi"/>
+      <w:color w:val="17365D" w:themeColor="text2" w:themeShade="BF"/>
+      <w:spacing w:val="5"/>
+      <w:kern w:val="28"/>
+      <w:sz w:val="52"/>
+      <w:szCs w:val="52"/>
+    </w:rPr>
+  </w:style>
+  <w:style w:type="paragraph" w:styleId="Subtitle">
+    <w:name w:val="Subtitle"/>
+    <w:basedOn w:val="Normal"/>
+    <w:next w:val="Normal"/>
+    <w:link w:val="SubtitleChar"/>
+    <w:uiPriority w:val="11"/>
+    <w:qFormat/>
+    <w:rsid w:val="00B55048"/>
+    <w:pPr>
+      <w:numPr>
+        <w:ilvl w:val="1"/>
+      </w:numPr>
+    </w:pPr>
+    <w:rPr>
+      <w:rFonts w:asciiTheme="majorHAnsi" w:eastAsiaTheme="majorEastAsia" w:hAnsiTheme="majorHAnsi" w:cstheme="majorBidi"/>
+      <w:i/>
+      <w:iCs/>
+      <w:color w:val="4F81BD" w:themeColor="accent1"/>
+      <w:spacing w:val="15"/>
+      <w:sz w:val="24"/>
+      <w:szCs w:val="24"/>
+    </w:rPr>
+  </w:style>
+  <w:style w:type="character" w:customStyle="1" w:styleId="SubtitleChar">
+    <w:name w:val="Subtitle Char"/>
+    <w:basedOn w:val="DefaultParagraphFont"/>
+    <w:link w:val="Subtitle"/>
+    <w:uiPriority w:val="11"/>
+    <w:rsid w:val="00B55048"/>
+    <w:rPr>
+      <w:rFonts w:asciiTheme="majorHAnsi" w:eastAsiaTheme="majorEastAsia" w:hAnsiTheme="majorHAnsi" w:cstheme="majorBidi"/>
+      <w:i/>
+      <w:iCs/>
+      <w:color w:val="4F81BD" w:themeColor="accent1"/>
+      <w:spacing w:val="15"/>
+      <w:sz w:val="24"/>
+      <w:szCs w:val="24"/>
+    </w:rPr>
+  </w:style>
 </w:styles>
+</file>
+
+<file path=word/glossary/document.xml><?xml version="1.0" encoding="utf-8"?>
+<w:glossaryDocument xmlns:ve="http://schemas.openxmlformats.org/markup-compatibility/2006" xmlns:o="urn:schemas-microsoft-com:office:office" xmlns:r="http://schemas.openxmlformats.org/officeDocument/2006/relationships" xmlns:m="http://schemas.openxmlformats.org/officeDocument/2006/math" xmlns:v="urn:schemas-microsoft-com:vml" xmlns:wp="http://schemas.openxmlformats.org/drawingml/2006/wordprocessingDrawing" xmlns:w10="urn:schemas-microsoft-com:office:word" xmlns:w="http://schemas.openxmlformats.org/wordprocessingml/2006/main" xmlns:wne="http://schemas.microsoft.com/office/word/2006/wordml">
+  <w:docParts/>
+</w:glossaryDocument>
+</file>
+
+<file path=word/glossary/fontTable.xml><?xml version="1.0" encoding="utf-8"?>
+<w:fonts xmlns:r="http://schemas.openxmlformats.org/officeDocument/2006/relationships" xmlns:w="http://schemas.openxmlformats.org/wordprocessingml/2006/main">
+  <w:font w:name="Times New Roman">
+    <w:panose1 w:val="02020603050405020304"/>
+    <w:charset w:val="00"/>
+    <w:family w:val="roman"/>
+    <w:pitch w:val="variable"/>
+    <w:sig w:usb0="E0002AFF" w:usb1="C0007841" w:usb2="00000009" w:usb3="00000000" w:csb0="000001FF" w:csb1="00000000"/>
+  </w:font>
+  <w:font w:name="Calibri">
+    <w:panose1 w:val="020F0502020204030204"/>
+    <w:charset w:val="00"/>
+    <w:family w:val="swiss"/>
+    <w:pitch w:val="variable"/>
+    <w:sig w:usb0="E10002FF" w:usb1="4000ACFF" w:usb2="00000009" w:usb3="00000000" w:csb0="0000019F" w:csb1="00000000"/>
+  </w:font>
+  <w:font w:name="Mangal">
+    <w:panose1 w:val="02040503050203030202"/>
+    <w:charset w:val="00"/>
+    <w:family w:val="roman"/>
+    <w:pitch w:val="variable"/>
+    <w:sig w:usb0="00008003" w:usb1="00000000" w:usb2="00000000" w:usb3="00000000" w:csb0="00000001" w:csb1="00000000"/>
+  </w:font>
+  <w:font w:name="Cambria">
+    <w:panose1 w:val="02040503050406030204"/>
+    <w:charset w:val="00"/>
+    <w:family w:val="roman"/>
+    <w:pitch w:val="variable"/>
+    <w:sig w:usb0="E00002FF" w:usb1="400004FF" w:usb2="00000000" w:usb3="00000000" w:csb0="0000019F" w:csb1="00000000"/>
+  </w:font>
+  <w:font w:name="Tahoma">
+    <w:panose1 w:val="020B0604030504040204"/>
+    <w:charset w:val="00"/>
+    <w:family w:val="swiss"/>
+    <w:pitch w:val="variable"/>
+    <w:sig w:usb0="E1002EFF" w:usb1="C000605B" w:usb2="00000029" w:usb3="00000000" w:csb0="000101FF" w:csb1="00000000"/>
+  </w:font>
+  <w:font w:name="Cambria Math">
+    <w:panose1 w:val="02040503050406030204"/>
+    <w:charset w:val="00"/>
+    <w:family w:val="roman"/>
+    <w:pitch w:val="variable"/>
+    <w:sig w:usb0="E00002FF" w:usb1="420024FF" w:usb2="00000000" w:usb3="00000000" w:csb0="0000019F" w:csb1="00000000"/>
+  </w:font>
+</w:fonts>
+</file>
+
+<file path=word/glossary/settings.xml><?xml version="1.0" encoding="utf-8"?>
+<w:settings xmlns:o="urn:schemas-microsoft-com:office:office" xmlns:r="http://schemas.openxmlformats.org/officeDocument/2006/relationships" xmlns:m="http://schemas.openxmlformats.org/officeDocument/2006/math" xmlns:v="urn:schemas-microsoft-com:vml" xmlns:w10="urn:schemas-microsoft-com:office:word" xmlns:w="http://schemas.openxmlformats.org/wordprocessingml/2006/main" xmlns:sl="http://schemas.openxmlformats.org/schemaLibrary/2006/main">
+  <w:view w:val="normal"/>
+  <w:defaultTabStop w:val="720"/>
+  <w:characterSpacingControl w:val="doNotCompress"/>
+  <w:compat>
+    <w:useFELayout/>
+  </w:compat>
+  <w:rsids>
+    <w:rsidRoot w:val="00AC2849"/>
+    <w:rsid w:val="00AC2849"/>
+  </w:rsids>
+  <m:mathPr>
+    <m:mathFont m:val="Cambria Math"/>
+    <m:brkBin m:val="before"/>
+    <m:brkBinSub m:val="--"/>
+    <m:smallFrac m:val="off"/>
+    <m:dispDef/>
+    <m:lMargin m:val="0"/>
+    <m:rMargin m:val="0"/>
+    <m:defJc m:val="centerGroup"/>
+    <m:wrapIndent m:val="1440"/>
+    <m:intLim m:val="subSup"/>
+    <m:naryLim m:val="undOvr"/>
+  </m:mathPr>
+  <w:themeFontLang w:val="en-US" w:bidi="ne-NP"/>
+  <w:clrSchemeMapping w:bg1="light1" w:t1="dark1" w:bg2="light2" w:t2="dark2" w:accent1="accent1" w:accent2="accent2" w:accent3="accent3" w:accent4="accent4" w:accent5="accent5" w:accent6="accent6" w:hyperlink="hyperlink" w:followedHyperlink="followedHyperlink"/>
+  <w:decimalSymbol w:val="."/>
+  <w:listSeparator w:val=","/>
+</w:settings>
+</file>
+
+<file path=word/glossary/styles.xml><?xml version="1.0" encoding="utf-8"?>
+<w:styles xmlns:r="http://schemas.openxmlformats.org/officeDocument/2006/relationships" xmlns:w="http://schemas.openxmlformats.org/wordprocessingml/2006/main">
+  <w:docDefaults>
+    <w:rPrDefault>
+      <w:rPr>
+        <w:rFonts w:asciiTheme="minorHAnsi" w:eastAsiaTheme="minorEastAsia" w:hAnsiTheme="minorHAnsi" w:cstheme="minorBidi"/>
+        <w:sz w:val="22"/>
+        <w:lang w:val="en-US" w:eastAsia="en-US" w:bidi="ne-NP"/>
+      </w:rPr>
+    </w:rPrDefault>
+    <w:pPrDefault>
+      <w:pPr>
+        <w:spacing w:after="200" w:line="276" w:lineRule="auto"/>
+      </w:pPr>
+    </w:pPrDefault>
+  </w:docDefaults>
+  <w:latentStyles w:defLockedState="0" w:defUIPriority="99" w:defSemiHidden="1" w:defUnhideWhenUsed="1" w:defQFormat="0" w:count="267">
+    <w:lsdException w:name="Normal" w:semiHidden="0" w:uiPriority="0" w:unhideWhenUsed="0" w:qFormat="1"/>
+    <w:lsdException w:name="heading 1" w:semiHidden="0" w:uiPriority="9" w:unhideWhenUsed="0" w:qFormat="1"/>
+    <w:lsdException w:name="heading 2" w:uiPriority="9" w:qFormat="1"/>
+    <w:lsdException w:name="heading 3" w:uiPriority="9" w:qFormat="1"/>
+    <w:lsdException w:name="heading 4" w:uiPriority="9" w:qFormat="1"/>
+    <w:lsdException w:name="heading 5" w:uiPriority="9" w:qFormat="1"/>
+    <w:lsdException w:name="heading 6" w:uiPriority="9" w:qFormat="1"/>
+    <w:lsdException w:name="heading 7" w:uiPriority="9" w:qFormat="1"/>
+    <w:lsdException w:name="heading 8" w:uiPriority="9" w:qFormat="1"/>
+    <w:lsdException w:name="heading 9" w:uiPriority="9" w:qFormat="1"/>
+    <w:lsdException w:name="toc 1" w:uiPriority="39"/>
+    <w:lsdException w:name="toc 2" w:uiPriority="39"/>
+    <w:lsdException w:name="toc 3" w:uiPriority="39"/>
+    <w:lsdException w:name="toc 4" w:uiPriority="39"/>
+    <w:lsdException w:name="toc 5" w:uiPriority="39"/>
+    <w:lsdException w:name="toc 6" w:uiPriority="39"/>
+    <w:lsdException w:name="toc 7" w:uiPriority="39"/>
+    <w:lsdException w:name="toc 8" w:uiPriority="39"/>
+    <w:lsdException w:name="toc 9" w:uiPriority="39"/>
+    <w:lsdException w:name="caption" w:uiPriority="35" w:qFormat="1"/>
+    <w:lsdException w:name="Title" w:semiHidden="0" w:uiPriority="10" w:unhideWhenUsed="0" w:qFormat="1"/>
+    <w:lsdException w:name="Default Paragraph Font" w:uiPriority="1"/>
+    <w:lsdException w:name="Subtitle" w:semiHidden="0" w:uiPriority="11" w:unhideWhenUsed="0" w:qFormat="1"/>
+    <w:lsdException w:name="Strong" w:semiHidden="0" w:uiPriority="22" w:unhideWhenUsed="0" w:qFormat="1"/>
+    <w:lsdException w:name="Emphasis" w:semiHidden="0" w:uiPriority="20" w:unhideWhenUsed="0" w:qFormat="1"/>
+    <w:lsdException w:name="Table Grid" w:semiHidden="0" w:uiPriority="59" w:unhideWhenUsed="0"/>
+    <w:lsdException w:name="Placeholder Text" w:unhideWhenUsed="0"/>
+    <w:lsdException w:name="No Spacing" w:semiHidden="0" w:uiPriority="1" w:unhideWhenUsed="0" w:qFormat="1"/>
+    <w:lsdException w:name="Light Shading" w:semiHidden="0" w:uiPriority="60" w:unhideWhenUsed="0"/>
+    <w:lsdException w:name="Light List" w:semiHidden="0" w:uiPriority="61" w:unhideWhenUsed="0"/>
+    <w:lsdException w:name="Light Grid" w:semiHidden="0" w:uiPriority="62" w:unhideWhenUsed="0"/>
+    <w:lsdException w:name="Medium Shading 1" w:semiHidden="0" w:uiPriority="63" w:unhideWhenUsed="0"/>
+    <w:lsdException w:name="Medium Shading 2" w:semiHidden="0" w:uiPriority="64" w:unhideWhenUsed="0"/>
+    <w:lsdException w:name="Medium List 1" w:semiHidden="0" w:uiPriority="65" w:unhideWhenUsed="0"/>
+    <w:lsdException w:name="Medium List 2" w:semiHidden="0" w:uiPriority="66" w:unhideWhenUsed="0"/>
+    <w:lsdException w:name="Medium Grid 1" w:semiHidden="0" w:uiPriority="67" w:unhideWhenUsed="0"/>
+    <w:lsdException w:name="Medium Grid 2" w:semiHidden="0" w:uiPriority="68" w:unhideWhenUsed="0"/>
+    <w:lsdException w:name="Medium Grid 3" w:semiHidden="0" w:uiPriority="69" w:unhideWhenUsed="0"/>
+    <w:lsdException w:name="Dark List" w:semiHidden="0" w:uiPriority="70" w:unhideWhenUsed="0"/>
+    <w:lsdException w:name="Colorful Shading" w:semiHidden="0" w:uiPriority="71" w:unhideWhenUsed="0"/>
+    <w:lsdException w:name="Colorful List" w:semiHidden="0" w:uiPriority="72" w:unhideWhenUsed="0"/>
+    <w:lsdException w:name="Colorful Grid" w:semiHidden="0" w:uiPriority="73" w:unhideWhenUsed="0"/>
+    <w:lsdException w:name="Light Shading Accent 1" w:semiHidden="0" w:uiPriority="60" w:unhideWhenUsed="0"/>
+    <w:lsdException w:name="Light List Accent 1" w:semiHidden="0" w:uiPriority="61" w:unhideWhenUsed="0"/>
+    <w:lsdException w:name="Light Grid Accent 1" w:semiHidden="0" w:uiPriority="62" w:unhideWhenUsed="0"/>
+    <w:lsdException w:name="Medium Shading 1 Accent 1" w:semiHidden="0" w:uiPriority="63" w:unhideWhenUsed="0"/>
+    <w:lsdException w:name="Medium Shading 2 Accent 1" w:semiHidden="0" w:uiPriority="64" w:unhideWhenUsed="0"/>
+    <w:lsdException w:name="Medium List 1 Accent 1" w:semiHidden="0" w:uiPriority="65" w:unhideWhenUsed="0"/>
+    <w:lsdException w:name="Revision" w:unhideWhenUsed="0"/>
+    <w:lsdException w:name="List Paragraph" w:semiHidden="0" w:uiPriority="34" w:unhideWhenUsed="0" w:qFormat="1"/>
+    <w:lsdException w:name="Quote" w:semiHidden="0" w:uiPriority="29" w:unhideWhenUsed="0" w:qFormat="1"/>
+    <w:lsdException w:name="Intense Quote" w:semiHidden="0" w:uiPriority="30" w:unhideWhenUsed="0" w:qFormat="1"/>
+    <w:lsdException w:name="Medium List 2 Accent 1" w:semiHidden="0" w:uiPriority="66" w:unhideWhenUsed="0"/>
+    <w:lsdException w:name="Medium Grid 1 Accent 1" w:semiHidden="0" w:uiPriority="67" w:unhideWhenUsed="0"/>
+    <w:lsdException w:name="Medium Grid 2 Accent 1" w:semiHidden="0" w:uiPriority="68" w:unhideWhenUsed="0"/>
+    <w:lsdException w:name="Medium Grid 3 Accent 1" w:semiHidden="0" w:uiPriority="69" w:unhideWhenUsed="0"/>
+    <w:lsdException w:name="Dark List Accent 1" w:semiHidden="0" w:uiPriority="70" w:unhideWhenUsed="0"/>
+    <w:lsdException w:name="Colorful Shading Accent 1" w:semiHidden="0" w:uiPriority="71" w:unhideWhenUsed="0"/>
+    <w:lsdException w:name="Colorful List Accent 1" w:semiHidden="0" w:uiPriority="72" w:unhideWhenUsed="0"/>
+    <w:lsdException w:name="Colorful Grid Accent 1" w:semiHidden="0" w:uiPriority="73" w:unhideWhenUsed="0"/>
+    <w:lsdException w:name="Light Shading Accent 2" w:semiHidden="0" w:uiPriority="60" w:unhideWhenUsed="0"/>
+    <w:lsdException w:name="Light List Accent 2" w:semiHidden="0" w:uiPriority="61" w:unhideWhenUsed="0"/>
+    <w:lsdException w:name="Light Grid Accent 2" w:semiHidden="0" w:uiPriority="62" w:unhideWhenUsed="0"/>
+    <w:lsdException w:name="Medium Shading 1 Accent 2" w:semiHidden="0" w:uiPriority="63" w:unhideWhenUsed="0"/>
+    <w:lsdException w:name="Medium Shading 2 Accent 2" w:semiHidden="0" w:uiPriority="64" w:unhideWhenUsed="0"/>
+    <w:lsdException w:name="Medium List 1 Accent 2" w:semiHidden="0" w:uiPriority="65" w:unhideWhenUsed="0"/>
+    <w:lsdException w:name="Medium List 2 Accent 2" w:semiHidden="0" w:uiPriority="66" w:unhideWhenUsed="0"/>
+    <w:lsdException w:name="Medium Grid 1 Accent 2" w:semiHidden="0" w:uiPriority="67" w:unhideWhenUsed="0"/>
+    <w:lsdException w:name="Medium Grid 2 Accent 2" w:semiHidden="0" w:uiPriority="68" w:unhideWhenUsed="0"/>
+    <w:lsdException w:name="Medium Grid 3 Accent 2" w:semiHidden="0" w:uiPriority="69" w:unhideWhenUsed="0"/>
+    <w:lsdException w:name="Dark List Accent 2" w:semiHidden="0" w:uiPriority="70" w:unhideWhenUsed="0"/>
+    <w:lsdException w:name="Colorful Shading Accent 2" w:semiHidden="0" w:uiPriority="71" w:unhideWhenUsed="0"/>
+    <w:lsdException w:name="Colorful List Accent 2" w:semiHidden="0" w:uiPriority="72" w:unhideWhenUsed="0"/>
+    <w:lsdException w:name="Colorful Grid Accent 2" w:semiHidden="0" w:uiPriority="73" w:unhideWhenUsed="0"/>
+    <w:lsdException w:name="Light Shading Accent 3" w:semiHidden="0" w:uiPriority="60" w:unhideWhenUsed="0"/>
+    <w:lsdException w:name="Light List Accent 3" w:semiHidden="0" w:uiPriority="61" w:unhideWhenUsed="0"/>
+    <w:lsdException w:name="Light Grid Accent 3" w:semiHidden="0" w:uiPriority="62" w:unhideWhenUsed="0"/>
+    <w:lsdException w:name="Medium Shading 1 Accent 3" w:semiHidden="0" w:uiPriority="63" w:unhideWhenUsed="0"/>
+    <w:lsdException w:name="Medium Shading 2 Accent 3" w:semiHidden="0" w:uiPriority="64" w:unhideWhenUsed="0"/>
+    <w:lsdException w:name="Medium List 1 Accent 3" w:semiHidden="0" w:uiPriority="65" w:unhideWhenUsed="0"/>
+    <w:lsdException w:name="Medium List 2 Accent 3" w:semiHidden="0" w:uiPriority="66" w:unhideWhenUsed="0"/>
+    <w:lsdException w:name="Medium Grid 1 Accent 3" w:semiHidden="0" w:uiPriority="67" w:unhideWhenUsed="0"/>
+    <w:lsdException w:name="Medium Grid 2 Accent 3" w:semiHidden="0" w:uiPriority="68" w:unhideWhenUsed="0"/>
+    <w:lsdException w:name="Medium Grid 3 Accent 3" w:semiHidden="0" w:uiPriority="69" w:unhideWhenUsed="0"/>
+    <w:lsdException w:name="Dark List Accent 3" w:semiHidden="0" w:uiPriority="70" w:unhideWhenUsed="0"/>
+    <w:lsdException w:name="Colorful Shading Accent 3" w:semiHidden="0" w:uiPriority="71" w:unhideWhenUsed="0"/>
+    <w:lsdException w:name="Colorful List Accent 3" w:semiHidden="0" w:uiPriority="72" w:unhideWhenUsed="0"/>
+    <w:lsdException w:name="Colorful Grid Accent 3" w:semiHidden="0" w:uiPriority="73" w:unhideWhenUsed="0"/>
+    <w:lsdException w:name="Light Shading Accent 4" w:semiHidden="0" w:uiPriority="60" w:unhideWhenUsed="0"/>
+    <w:lsdException w:name="Light List Accent 4" w:semiHidden="0" w:uiPriority="61" w:unhideWhenUsed="0"/>
+    <w:lsdException w:name="Light Grid Accent 4" w:semiHidden="0" w:uiPriority="62" w:unhideWhenUsed="0"/>
+    <w:lsdException w:name="Medium Shading 1 Accent 4" w:semiHidden="0" w:uiPriority="63" w:unhideWhenUsed="0"/>
+    <w:lsdException w:name="Medium Shading 2 Accent 4" w:semiHidden="0" w:uiPriority="64" w:unhideWhenUsed="0"/>
+    <w:lsdException w:name="Medium List 1 Accent 4" w:semiHidden="0" w:uiPriority="65" w:unhideWhenUsed="0"/>
+    <w:lsdException w:name="Medium List 2 Accent 4" w:semiHidden="0" w:uiPriority="66" w:unhideWhenUsed="0"/>
+    <w:lsdException w:name="Medium Grid 1 Accent 4" w:semiHidden="0" w:uiPriority="67" w:unhideWhenUsed="0"/>
+    <w:lsdException w:name="Medium Grid 2 Accent 4" w:semiHidden="0" w:uiPriority="68" w:unhideWhenUsed="0"/>
+    <w:lsdException w:name="Medium Grid 3 Accent 4" w:semiHidden="0" w:uiPriority="69" w:unhideWhenUsed="0"/>
+    <w:lsdException w:name="Dark List Accent 4" w:semiHidden="0" w:uiPriority="70" w:unhideWhenUsed="0"/>
+    <w:lsdException w:name="Colorful Shading Accent 4" w:semiHidden="0" w:uiPriority="71" w:unhideWhenUsed="0"/>
+    <w:lsdException w:name="Colorful List Accent 4" w:semiHidden="0" w:uiPriority="72" w:unhideWhenUsed="0"/>
+    <w:lsdException w:name="Colorful Grid Accent 4" w:semiHidden="0" w:uiPriority="73" w:unhideWhenUsed="0"/>
+    <w:lsdException w:name="Light Shading Accent 5" w:semiHidden="0" w:uiPriority="60" w:unhideWhenUsed="0"/>
+    <w:lsdException w:name="Light List Accent 5" w:semiHidden="0" w:uiPriority="61" w:unhideWhenUsed="0"/>
+    <w:lsdException w:name="Light Grid Accent 5" w:semiHidden="0" w:uiPriority="62" w:unhideWhenUsed="0"/>
+    <w:lsdException w:name="Medium Shading 1 Accent 5" w:semiHidden="0" w:uiPriority="63" w:unhideWhenUsed="0"/>
+    <w:lsdException w:name="Medium Shading 2 Accent 5" w:semiHidden="0" w:uiPriority="64" w:unhideWhenUsed="0"/>
+    <w:lsdException w:name="Medium List 1 Accent 5" w:semiHidden="0" w:uiPriority="65" w:unhideWhenUsed="0"/>
+    <w:lsdException w:name="Medium List 2 Accent 5" w:semiHidden="0" w:uiPriority="66" w:unhideWhenUsed="0"/>
+    <w:lsdException w:name="Medium Grid 1 Accent 5" w:semiHidden="0" w:uiPriority="67" w:unhideWhenUsed="0"/>
+    <w:lsdException w:name="Medium Grid 2 Accent 5" w:semiHidden="0" w:uiPriority="68" w:unhideWhenUsed="0"/>
+    <w:lsdException w:name="Medium Grid 3 Accent 5" w:semiHidden="0" w:uiPriority="69" w:unhideWhenUsed="0"/>
+    <w:lsdException w:name="Dark List Accent 5" w:semiHidden="0" w:uiPriority="70" w:unhideWhenUsed="0"/>
+    <w:lsdException w:name="Colorful Shading Accent 5" w:semiHidden="0" w:uiPriority="71" w:unhideWhenUsed="0"/>
+    <w:lsdException w:name="Colorful List Accent 5" w:semiHidden="0" w:uiPriority="72" w:unhideWhenUsed="0"/>
+    <w:lsdException w:name="Colorful Grid Accent 5" w:semiHidden="0" w:uiPriority="73" w:unhideWhenUsed="0"/>
+    <w:lsdException w:name="Light Shading Accent 6" w:semiHidden="0" w:uiPriority="60" w:unhideWhenUsed="0"/>
+    <w:lsdException w:name="Light List Accent 6" w:semiHidden="0" w:uiPriority="61" w:unhideWhenUsed="0"/>
+    <w:lsdException w:name="Light Grid Accent 6" w:semiHidden="0" w:uiPriority="62" w:unhideWhenUsed="0"/>
+    <w:lsdException w:name="Medium Shading 1 Accent 6" w:semiHidden="0" w:uiPriority="63" w:unhideWhenUsed="0"/>
+    <w:lsdException w:name="Medium Shading 2 Accent 6" w:semiHidden="0" w:uiPriority="64" w:unhideWhenUsed="0"/>
+    <w:lsdException w:name="Medium List 1 Accent 6" w:semiHidden="0" w:uiPriority="65" w:unhideWhenUsed="0"/>
+    <w:lsdException w:name="Medium List 2 Accent 6" w:semiHidden="0" w:uiPriority="66" w:unhideWhenUsed="0"/>
+    <w:lsdException w:name="Medium Grid 1 Accent 6" w:semiHidden="0" w:uiPriority="67" w:unhideWhenUsed="0"/>
+    <w:lsdException w:name="Medium Grid 2 Accent 6" w:semiHidden="0" w:uiPriority="68" w:unhideWhenUsed="0"/>
+    <w:lsdException w:name="Medium Grid 3 Accent 6" w:semiHidden="0" w:uiPriority="69" w:unhideWhenUsed="0"/>
+    <w:lsdException w:name="Dark List Accent 6" w:semiHidden="0" w:uiPriority="70" w:unhideWhenUsed="0"/>
+    <w:lsdException w:name="Colorful Shading Accent 6" w:semiHidden="0" w:uiPriority="71" w:unhideWhenUsed="0"/>
+    <w:lsdException w:name="Colorful List Accent 6" w:semiHidden="0" w:uiPriority="72" w:unhideWhenUsed="0"/>
+    <w:lsdException w:name="Colorful Grid Accent 6" w:semiHidden="0" w:uiPriority="73" w:unhideWhenUsed="0"/>
+    <w:lsdException w:name="Subtle Emphasis" w:semiHidden="0" w:uiPriority="19" w:unhideWhenUsed="0" w:qFormat="1"/>
+    <w:lsdException w:name="Intense Emphasis" w:semiHidden="0" w:uiPriority="21" w:unhideWhenUsed="0" w:qFormat="1"/>
+    <w:lsdException w:name="Subtle Reference" w:semiHidden="0" w:uiPriority="31" w:unhideWhenUsed="0" w:qFormat="1"/>
+    <w:lsdException w:name="Intense Reference" w:semiHidden="0" w:uiPriority="32" w:unhideWhenUsed="0" w:qFormat="1"/>
+    <w:lsdException w:name="Book Title" w:semiHidden="0" w:uiPriority="33" w:unhideWhenUsed="0" w:qFormat="1"/>
+    <w:lsdException w:name="Bibliography" w:uiPriority="37"/>
+    <w:lsdException w:name="TOC Heading" w:uiPriority="39" w:qFormat="1"/>
+  </w:latentStyles>
+  <w:style w:type="paragraph" w:default="1" w:styleId="Normal">
+    <w:name w:val="Normal"/>
+    <w:qFormat/>
+  </w:style>
+  <w:style w:type="character" w:default="1" w:styleId="DefaultParagraphFont">
+    <w:name w:val="Default Paragraph Font"/>
+    <w:uiPriority w:val="1"/>
+    <w:semiHidden/>
+    <w:unhideWhenUsed/>
+  </w:style>
+  <w:style w:type="table" w:default="1" w:styleId="TableNormal">
+    <w:name w:val="Normal Table"/>
+    <w:uiPriority w:val="99"/>
+    <w:semiHidden/>
+    <w:unhideWhenUsed/>
+    <w:qFormat/>
+    <w:tblPr>
+      <w:tblInd w:w="0" w:type="dxa"/>
+      <w:tblCellMar>
+        <w:top w:w="0" w:type="dxa"/>
+        <w:left w:w="108" w:type="dxa"/>
+        <w:bottom w:w="0" w:type="dxa"/>
+        <w:right w:w="108" w:type="dxa"/>
+      </w:tblCellMar>
+    </w:tblPr>
+  </w:style>
+  <w:style w:type="numbering" w:default="1" w:styleId="NoList">
+    <w:name w:val="No List"/>
+    <w:uiPriority w:val="99"/>
+    <w:semiHidden/>
+    <w:unhideWhenUsed/>
+  </w:style>
+  <w:style w:type="character" w:styleId="PlaceholderText">
+    <w:name w:val="Placeholder Text"/>
+    <w:basedOn w:val="DefaultParagraphFont"/>
+    <w:uiPriority w:val="99"/>
+    <w:semiHidden/>
+    <w:rsid w:val="00AC2849"/>
+    <w:rPr>
+      <w:color w:val="808080"/>
+    </w:rPr>
+  </w:style>
+</w:styles>
+</file>
+
+<file path=word/glossary/webSettings.xml><?xml version="1.0" encoding="utf-8"?>
+<w:webSettings xmlns:r="http://schemas.openxmlformats.org/officeDocument/2006/relationships" xmlns:w="http://schemas.openxmlformats.org/wordprocessingml/2006/main">
+  <w:optimizeForBrowser/>
+</w:webSettings>
 </file>
 
 <file path=word/theme/theme1.xml><?xml version="1.0" encoding="utf-8"?>
@@ -3499,4 +6498,16 @@
   <a:objectDefaults/>
   <a:extraClrSchemeLst/>
 </a:theme>
+</file>
+
+<file path=customXml/item1.xml><?xml version="1.0" encoding="utf-8"?>
+<b:Sources xmlns:b="http://schemas.openxmlformats.org/officeDocument/2006/bibliography" xmlns="http://schemas.openxmlformats.org/officeDocument/2006/bibliography" SelectedStyle="\APA.XSL" StyleName="APA"/>
+</file>
+
+<file path=customXml/itemProps1.xml><?xml version="1.0" encoding="utf-8"?>
+<ds:datastoreItem xmlns:ds="http://schemas.openxmlformats.org/officeDocument/2006/customXml" ds:itemID="{238687DB-4ADA-44AE-B6DC-DF1C5CCAE494}">
+  <ds:schemaRefs>
+    <ds:schemaRef ds:uri="http://schemas.openxmlformats.org/officeDocument/2006/bibliography"/>
+  </ds:schemaRefs>
+</ds:datastoreItem>
 </file>
</xml_diff>